<commit_message>
Moved files to the directory, and made changes to the Meeting minutes documents.
</commit_message>
<xml_diff>
--- a/Documentation/Meeting Minutes/2023-09-23.docx
+++ b/Documentation/Meeting Minutes/2023-09-23.docx
@@ -335,7 +335,39 @@
           <w:sz w:val="24"/>
           <w:szCs w:val="24"/>
         </w:rPr>
-        <w:t>Review of Logo design for the team Robo-Phantoms.</w:t>
+        <w:t xml:space="preserve">Review of Logo </w:t>
+      </w:r>
+      <w:r>
+        <w:rPr>
+          <w:rFonts w:ascii="Book Antiqua" w:eastAsia="Book Antiqua" w:hAnsi="Book Antiqua" w:cs="Book Antiqua"/>
+          <w:sz w:val="24"/>
+          <w:szCs w:val="24"/>
+        </w:rPr>
+        <w:t>D</w:t>
+      </w:r>
+      <w:r>
+        <w:rPr>
+          <w:rFonts w:ascii="Book Antiqua" w:eastAsia="Book Antiqua" w:hAnsi="Book Antiqua" w:cs="Book Antiqua"/>
+          <w:sz w:val="24"/>
+          <w:szCs w:val="24"/>
+        </w:rPr>
+        <w:t xml:space="preserve">esign for the </w:t>
+      </w:r>
+      <w:r>
+        <w:rPr>
+          <w:rFonts w:ascii="Book Antiqua" w:eastAsia="Book Antiqua" w:hAnsi="Book Antiqua" w:cs="Book Antiqua"/>
+          <w:sz w:val="24"/>
+          <w:szCs w:val="24"/>
+        </w:rPr>
+        <w:t>T</w:t>
+      </w:r>
+      <w:r>
+        <w:rPr>
+          <w:rFonts w:ascii="Book Antiqua" w:eastAsia="Book Antiqua" w:hAnsi="Book Antiqua" w:cs="Book Antiqua"/>
+          <w:sz w:val="24"/>
+          <w:szCs w:val="24"/>
+        </w:rPr>
+        <w:t>eam Robo-Phantoms.</w:t>
       </w:r>
     </w:p>
     <w:p>
@@ -357,7 +389,23 @@
           <w:sz w:val="24"/>
           <w:szCs w:val="24"/>
         </w:rPr>
-        <w:t>Review of Keychain design.</w:t>
+        <w:t xml:space="preserve">Review of Keychain </w:t>
+      </w:r>
+      <w:r>
+        <w:rPr>
+          <w:rFonts w:ascii="Book Antiqua" w:eastAsia="Book Antiqua" w:hAnsi="Book Antiqua" w:cs="Book Antiqua"/>
+          <w:sz w:val="24"/>
+          <w:szCs w:val="24"/>
+        </w:rPr>
+        <w:t>D</w:t>
+      </w:r>
+      <w:r>
+        <w:rPr>
+          <w:rFonts w:ascii="Book Antiqua" w:eastAsia="Book Antiqua" w:hAnsi="Book Antiqua" w:cs="Book Antiqua"/>
+          <w:sz w:val="24"/>
+          <w:szCs w:val="24"/>
+        </w:rPr>
+        <w:t>esign.</w:t>
       </w:r>
     </w:p>
     <w:p>
@@ -379,7 +427,39 @@
           <w:sz w:val="24"/>
           <w:szCs w:val="24"/>
         </w:rPr>
-        <w:t>Android Studio installation.</w:t>
+        <w:t xml:space="preserve">Review </w:t>
+      </w:r>
+      <w:r>
+        <w:rPr>
+          <w:rFonts w:ascii="Book Antiqua" w:eastAsia="Book Antiqua" w:hAnsi="Book Antiqua" w:cs="Book Antiqua"/>
+          <w:sz w:val="24"/>
+          <w:szCs w:val="24"/>
+        </w:rPr>
+        <w:t xml:space="preserve">of </w:t>
+      </w:r>
+      <w:r>
+        <w:rPr>
+          <w:rFonts w:ascii="Book Antiqua" w:eastAsia="Book Antiqua" w:hAnsi="Book Antiqua" w:cs="Book Antiqua"/>
+          <w:sz w:val="24"/>
+          <w:szCs w:val="24"/>
+        </w:rPr>
+        <w:t xml:space="preserve">Android Studio </w:t>
+      </w:r>
+      <w:r>
+        <w:rPr>
+          <w:rFonts w:ascii="Book Antiqua" w:eastAsia="Book Antiqua" w:hAnsi="Book Antiqua" w:cs="Book Antiqua"/>
+          <w:sz w:val="24"/>
+          <w:szCs w:val="24"/>
+        </w:rPr>
+        <w:t>I</w:t>
+      </w:r>
+      <w:r>
+        <w:rPr>
+          <w:rFonts w:ascii="Book Antiqua" w:eastAsia="Book Antiqua" w:hAnsi="Book Antiqua" w:cs="Book Antiqua"/>
+          <w:sz w:val="24"/>
+          <w:szCs w:val="24"/>
+        </w:rPr>
+        <w:t>nstallation.</w:t>
       </w:r>
     </w:p>
     <w:p>
@@ -401,7 +481,23 @@
           <w:sz w:val="24"/>
           <w:szCs w:val="24"/>
         </w:rPr>
-        <w:t>Signup and download GIT Repository.</w:t>
+        <w:t xml:space="preserve">Signup and </w:t>
+      </w:r>
+      <w:r>
+        <w:rPr>
+          <w:rFonts w:ascii="Book Antiqua" w:eastAsia="Book Antiqua" w:hAnsi="Book Antiqua" w:cs="Book Antiqua"/>
+          <w:sz w:val="24"/>
+          <w:szCs w:val="24"/>
+        </w:rPr>
+        <w:t>D</w:t>
+      </w:r>
+      <w:r>
+        <w:rPr>
+          <w:rFonts w:ascii="Book Antiqua" w:eastAsia="Book Antiqua" w:hAnsi="Book Antiqua" w:cs="Book Antiqua"/>
+          <w:sz w:val="24"/>
+          <w:szCs w:val="24"/>
+        </w:rPr>
+        <w:t>ownload GIT Repository.</w:t>
       </w:r>
     </w:p>
     <w:p>
@@ -423,7 +519,39 @@
           <w:sz w:val="24"/>
           <w:szCs w:val="24"/>
         </w:rPr>
-        <w:t xml:space="preserve">Discussion on the directory structure in the </w:t>
+        <w:t xml:space="preserve">Discuss the </w:t>
+      </w:r>
+      <w:r>
+        <w:rPr>
+          <w:rFonts w:ascii="Book Antiqua" w:eastAsia="Book Antiqua" w:hAnsi="Book Antiqua" w:cs="Book Antiqua"/>
+          <w:sz w:val="24"/>
+          <w:szCs w:val="24"/>
+        </w:rPr>
+        <w:t>D</w:t>
+      </w:r>
+      <w:r>
+        <w:rPr>
+          <w:rFonts w:ascii="Book Antiqua" w:eastAsia="Book Antiqua" w:hAnsi="Book Antiqua" w:cs="Book Antiqua"/>
+          <w:sz w:val="24"/>
+          <w:szCs w:val="24"/>
+        </w:rPr>
+        <w:t xml:space="preserve">irectory </w:t>
+      </w:r>
+      <w:r>
+        <w:rPr>
+          <w:rFonts w:ascii="Book Antiqua" w:eastAsia="Book Antiqua" w:hAnsi="Book Antiqua" w:cs="Book Antiqua"/>
+          <w:sz w:val="24"/>
+          <w:szCs w:val="24"/>
+        </w:rPr>
+        <w:t>S</w:t>
+      </w:r>
+      <w:r>
+        <w:rPr>
+          <w:rFonts w:ascii="Book Antiqua" w:eastAsia="Book Antiqua" w:hAnsi="Book Antiqua" w:cs="Book Antiqua"/>
+          <w:sz w:val="24"/>
+          <w:szCs w:val="24"/>
+        </w:rPr>
+        <w:t xml:space="preserve">tructure in the </w:t>
       </w:r>
       <w:r>
         <w:rPr>
@@ -461,7 +589,135 @@
           <w:sz w:val="24"/>
           <w:szCs w:val="24"/>
         </w:rPr>
-        <w:t>Discussion on coding to run the motors using Rev control hub.</w:t>
+        <w:t xml:space="preserve">Discuss </w:t>
+      </w:r>
+      <w:r>
+        <w:rPr>
+          <w:rFonts w:ascii="Book Antiqua" w:eastAsia="Book Antiqua" w:hAnsi="Book Antiqua" w:cs="Book Antiqua"/>
+          <w:sz w:val="24"/>
+          <w:szCs w:val="24"/>
+        </w:rPr>
+        <w:t>the</w:t>
+      </w:r>
+      <w:r>
+        <w:rPr>
+          <w:rFonts w:ascii="Book Antiqua" w:eastAsia="Book Antiqua" w:hAnsi="Book Antiqua" w:cs="Book Antiqua"/>
+          <w:sz w:val="24"/>
+          <w:szCs w:val="24"/>
+        </w:rPr>
+        <w:t xml:space="preserve"> </w:t>
+      </w:r>
+      <w:r>
+        <w:rPr>
+          <w:rFonts w:ascii="Book Antiqua" w:eastAsia="Book Antiqua" w:hAnsi="Book Antiqua" w:cs="Book Antiqua"/>
+          <w:sz w:val="24"/>
+          <w:szCs w:val="24"/>
+        </w:rPr>
+        <w:t>C</w:t>
+      </w:r>
+      <w:r>
+        <w:rPr>
+          <w:rFonts w:ascii="Book Antiqua" w:eastAsia="Book Antiqua" w:hAnsi="Book Antiqua" w:cs="Book Antiqua"/>
+          <w:sz w:val="24"/>
+          <w:szCs w:val="24"/>
+        </w:rPr>
+        <w:t>od</w:t>
+      </w:r>
+      <w:r>
+        <w:rPr>
+          <w:rFonts w:ascii="Book Antiqua" w:eastAsia="Book Antiqua" w:hAnsi="Book Antiqua" w:cs="Book Antiqua"/>
+          <w:sz w:val="24"/>
+          <w:szCs w:val="24"/>
+        </w:rPr>
+        <w:t>e</w:t>
+      </w:r>
+      <w:r>
+        <w:rPr>
+          <w:rFonts w:ascii="Book Antiqua" w:eastAsia="Book Antiqua" w:hAnsi="Book Antiqua" w:cs="Book Antiqua"/>
+          <w:sz w:val="24"/>
+          <w:szCs w:val="24"/>
+        </w:rPr>
+        <w:t xml:space="preserve"> to </w:t>
+      </w:r>
+      <w:r>
+        <w:rPr>
+          <w:rFonts w:ascii="Book Antiqua" w:eastAsia="Book Antiqua" w:hAnsi="Book Antiqua" w:cs="Book Antiqua"/>
+          <w:sz w:val="24"/>
+          <w:szCs w:val="24"/>
+        </w:rPr>
+        <w:t>R</w:t>
+      </w:r>
+      <w:r>
+        <w:rPr>
+          <w:rFonts w:ascii="Book Antiqua" w:eastAsia="Book Antiqua" w:hAnsi="Book Antiqua" w:cs="Book Antiqua"/>
+          <w:sz w:val="24"/>
+          <w:szCs w:val="24"/>
+        </w:rPr>
+        <w:t xml:space="preserve">un the </w:t>
+      </w:r>
+      <w:r>
+        <w:rPr>
+          <w:rFonts w:ascii="Book Antiqua" w:eastAsia="Book Antiqua" w:hAnsi="Book Antiqua" w:cs="Book Antiqua"/>
+          <w:sz w:val="24"/>
+          <w:szCs w:val="24"/>
+        </w:rPr>
+        <w:t>M</w:t>
+      </w:r>
+      <w:r>
+        <w:rPr>
+          <w:rFonts w:ascii="Book Antiqua" w:eastAsia="Book Antiqua" w:hAnsi="Book Antiqua" w:cs="Book Antiqua"/>
+          <w:sz w:val="24"/>
+          <w:szCs w:val="24"/>
+        </w:rPr>
+        <w:t xml:space="preserve">otors </w:t>
+      </w:r>
+      <w:r>
+        <w:rPr>
+          <w:rFonts w:ascii="Book Antiqua" w:eastAsia="Book Antiqua" w:hAnsi="Book Antiqua" w:cs="Book Antiqua"/>
+          <w:sz w:val="24"/>
+          <w:szCs w:val="24"/>
+        </w:rPr>
+        <w:t>U</w:t>
+      </w:r>
+      <w:r>
+        <w:rPr>
+          <w:rFonts w:ascii="Book Antiqua" w:eastAsia="Book Antiqua" w:hAnsi="Book Antiqua" w:cs="Book Antiqua"/>
+          <w:sz w:val="24"/>
+          <w:szCs w:val="24"/>
+        </w:rPr>
+        <w:t xml:space="preserve">sing Rev </w:t>
+      </w:r>
+      <w:r>
+        <w:rPr>
+          <w:rFonts w:ascii="Book Antiqua" w:eastAsia="Book Antiqua" w:hAnsi="Book Antiqua" w:cs="Book Antiqua"/>
+          <w:sz w:val="24"/>
+          <w:szCs w:val="24"/>
+        </w:rPr>
+        <w:t>C</w:t>
+      </w:r>
+      <w:r>
+        <w:rPr>
+          <w:rFonts w:ascii="Book Antiqua" w:eastAsia="Book Antiqua" w:hAnsi="Book Antiqua" w:cs="Book Antiqua"/>
+          <w:sz w:val="24"/>
+          <w:szCs w:val="24"/>
+        </w:rPr>
+        <w:t xml:space="preserve">ontrol </w:t>
+      </w:r>
+      <w:r>
+        <w:rPr>
+          <w:rFonts w:ascii="Book Antiqua" w:eastAsia="Book Antiqua" w:hAnsi="Book Antiqua" w:cs="Book Antiqua"/>
+          <w:sz w:val="24"/>
+          <w:szCs w:val="24"/>
+        </w:rPr>
+        <w:t>H</w:t>
+      </w:r>
+      <w:r>
+        <w:rPr>
+          <w:rFonts w:ascii="Book Antiqua" w:eastAsia="Book Antiqua" w:hAnsi="Book Antiqua" w:cs="Book Antiqua"/>
+          <w:sz w:val="24"/>
+          <w:szCs w:val="24"/>
+        </w:rPr>
+        <w:t>ub.</w:t>
       </w:r>
     </w:p>
     <w:p>
@@ -483,7 +739,39 @@
           <w:sz w:val="24"/>
           <w:szCs w:val="24"/>
         </w:rPr>
-        <w:t>Tasks for the upcoming week.</w:t>
+        <w:t xml:space="preserve">Tasks for the </w:t>
+      </w:r>
+      <w:r>
+        <w:rPr>
+          <w:rFonts w:ascii="Book Antiqua" w:eastAsia="Book Antiqua" w:hAnsi="Book Antiqua" w:cs="Book Antiqua"/>
+          <w:sz w:val="24"/>
+          <w:szCs w:val="24"/>
+        </w:rPr>
+        <w:t>U</w:t>
+      </w:r>
+      <w:r>
+        <w:rPr>
+          <w:rFonts w:ascii="Book Antiqua" w:eastAsia="Book Antiqua" w:hAnsi="Book Antiqua" w:cs="Book Antiqua"/>
+          <w:sz w:val="24"/>
+          <w:szCs w:val="24"/>
+        </w:rPr>
+        <w:t xml:space="preserve">pcoming </w:t>
+      </w:r>
+      <w:r>
+        <w:rPr>
+          <w:rFonts w:ascii="Book Antiqua" w:eastAsia="Book Antiqua" w:hAnsi="Book Antiqua" w:cs="Book Antiqua"/>
+          <w:sz w:val="24"/>
+          <w:szCs w:val="24"/>
+        </w:rPr>
+        <w:t>W</w:t>
+      </w:r>
+      <w:r>
+        <w:rPr>
+          <w:rFonts w:ascii="Book Antiqua" w:eastAsia="Book Antiqua" w:hAnsi="Book Antiqua" w:cs="Book Antiqua"/>
+          <w:sz w:val="24"/>
+          <w:szCs w:val="24"/>
+        </w:rPr>
+        <w:t>eek.</w:t>
       </w:r>
     </w:p>
     <w:p>
@@ -515,32 +803,70 @@
     </w:p>
     <w:p>
       <w:pPr>
-        <w:numPr>
-          <w:ilvl w:val="0"/>
-          <w:numId w:val="1"/>
-        </w:numPr>
-        <w:spacing w:line="360" w:lineRule="auto"/>
-        <w:rPr>
-          <w:rFonts w:ascii="Book Antiqua" w:eastAsia="Book Antiqua" w:hAnsi="Book Antiqua" w:cs="Book Antiqua"/>
-          <w:b/>
-          <w:sz w:val="24"/>
-          <w:szCs w:val="24"/>
-        </w:rPr>
-      </w:pPr>
-      <w:r>
-        <w:rPr>
-          <w:rFonts w:ascii="Book Antiqua" w:eastAsia="Book Antiqua" w:hAnsi="Book Antiqua" w:cs="Book Antiqua"/>
-          <w:b/>
-          <w:sz w:val="24"/>
-          <w:szCs w:val="24"/>
-        </w:rPr>
-        <w:t xml:space="preserve">Review of Logo design for the team Robo-Phantoms: </w:t>
-      </w:r>
-    </w:p>
-    <w:p>
-      <w:pPr>
-        <w:spacing w:line="360" w:lineRule="auto"/>
-        <w:ind w:left="720"/>
+        <w:spacing w:line="360" w:lineRule="auto"/>
+        <w:rPr>
+          <w:rFonts w:ascii="Book Antiqua" w:eastAsia="Book Antiqua" w:hAnsi="Book Antiqua" w:cs="Book Antiqua"/>
+          <w:sz w:val="24"/>
+          <w:szCs w:val="24"/>
+        </w:rPr>
+      </w:pPr>
+      <w:r>
+        <w:rPr>
+          <w:rFonts w:ascii="Book Antiqua" w:eastAsia="Book Antiqua" w:hAnsi="Book Antiqua" w:cs="Book Antiqua"/>
+          <w:sz w:val="24"/>
+          <w:szCs w:val="24"/>
+        </w:rPr>
+        <w:t xml:space="preserve">1. </w:t>
+      </w:r>
+      <w:r>
+        <w:rPr>
+          <w:rFonts w:ascii="Book Antiqua" w:eastAsia="Book Antiqua" w:hAnsi="Book Antiqua" w:cs="Book Antiqua"/>
+          <w:b/>
+          <w:sz w:val="24"/>
+          <w:szCs w:val="24"/>
+        </w:rPr>
+        <w:t xml:space="preserve">Review of Logo </w:t>
+      </w:r>
+      <w:r>
+        <w:rPr>
+          <w:rFonts w:ascii="Book Antiqua" w:eastAsia="Book Antiqua" w:hAnsi="Book Antiqua" w:cs="Book Antiqua"/>
+          <w:b/>
+          <w:sz w:val="24"/>
+          <w:szCs w:val="24"/>
+        </w:rPr>
+        <w:t>D</w:t>
+      </w:r>
+      <w:r>
+        <w:rPr>
+          <w:rFonts w:ascii="Book Antiqua" w:eastAsia="Book Antiqua" w:hAnsi="Book Antiqua" w:cs="Book Antiqua"/>
+          <w:b/>
+          <w:sz w:val="24"/>
+          <w:szCs w:val="24"/>
+        </w:rPr>
+        <w:t xml:space="preserve">esign for the </w:t>
+      </w:r>
+      <w:r>
+        <w:rPr>
+          <w:rFonts w:ascii="Book Antiqua" w:eastAsia="Book Antiqua" w:hAnsi="Book Antiqua" w:cs="Book Antiqua"/>
+          <w:b/>
+          <w:sz w:val="24"/>
+          <w:szCs w:val="24"/>
+        </w:rPr>
+        <w:t>T</w:t>
+      </w:r>
+      <w:r>
+        <w:rPr>
+          <w:rFonts w:ascii="Book Antiqua" w:eastAsia="Book Antiqua" w:hAnsi="Book Antiqua" w:cs="Book Antiqua"/>
+          <w:b/>
+          <w:sz w:val="24"/>
+          <w:szCs w:val="24"/>
+        </w:rPr>
+        <w:t xml:space="preserve">eam Robo-Phantoms: </w:t>
+      </w:r>
+    </w:p>
+    <w:p>
+      <w:pPr>
+        <w:spacing w:line="360" w:lineRule="auto"/>
         <w:rPr>
           <w:rFonts w:ascii="Book Antiqua" w:eastAsia="Book Antiqua" w:hAnsi="Book Antiqua" w:cs="Book Antiqua"/>
           <w:sz w:val="24"/>
@@ -559,7 +885,6 @@
     <w:p>
       <w:pPr>
         <w:spacing w:line="360" w:lineRule="auto"/>
-        <w:ind w:left="720"/>
         <w:rPr>
           <w:rFonts w:ascii="Book Antiqua" w:eastAsia="Book Antiqua" w:hAnsi="Book Antiqua" w:cs="Book Antiqua"/>
           <w:sz w:val="24"/>
@@ -602,18 +927,22 @@
     </w:p>
     <w:p>
       <w:pPr>
-        <w:numPr>
-          <w:ilvl w:val="0"/>
-          <w:numId w:val="1"/>
-        </w:numPr>
-        <w:spacing w:line="360" w:lineRule="auto"/>
-        <w:rPr>
-          <w:rFonts w:ascii="Book Antiqua" w:eastAsia="Book Antiqua" w:hAnsi="Book Antiqua" w:cs="Book Antiqua"/>
-          <w:b/>
-          <w:sz w:val="24"/>
-          <w:szCs w:val="24"/>
-        </w:rPr>
-      </w:pPr>
+        <w:spacing w:line="360" w:lineRule="auto"/>
+        <w:rPr>
+          <w:rFonts w:ascii="Book Antiqua" w:eastAsia="Book Antiqua" w:hAnsi="Book Antiqua" w:cs="Book Antiqua"/>
+          <w:sz w:val="24"/>
+          <w:szCs w:val="24"/>
+        </w:rPr>
+      </w:pPr>
+      <w:r>
+        <w:rPr>
+          <w:rFonts w:ascii="Book Antiqua" w:eastAsia="Book Antiqua" w:hAnsi="Book Antiqua" w:cs="Book Antiqua"/>
+          <w:b/>
+          <w:sz w:val="24"/>
+          <w:szCs w:val="24"/>
+        </w:rPr>
+        <w:t xml:space="preserve">2. </w:t>
+      </w:r>
       <w:r>
         <w:rPr>
           <w:rFonts w:ascii="Book Antiqua" w:eastAsia="Book Antiqua" w:hAnsi="Book Antiqua" w:cs="Book Antiqua"/>
@@ -627,20 +956,19 @@
     <w:p>
       <w:pPr>
         <w:spacing w:line="360" w:lineRule="auto"/>
-        <w:ind w:left="720"/>
-        <w:rPr>
-          <w:rFonts w:ascii="Book Antiqua" w:eastAsia="Book Antiqua" w:hAnsi="Book Antiqua" w:cs="Book Antiqua"/>
-          <w:sz w:val="24"/>
-          <w:szCs w:val="24"/>
-        </w:rPr>
-      </w:pPr>
-      <w:r>
-        <w:rPr>
-          <w:rFonts w:ascii="Book Antiqua" w:eastAsia="Book Antiqua" w:hAnsi="Book Antiqua" w:cs="Book Antiqua"/>
-          <w:sz w:val="24"/>
-          <w:szCs w:val="24"/>
-        </w:rPr>
-        <w:t xml:space="preserve">Srilakshminath Madasu, Kayan Patel, Ajay Muthukumar, Harsh Desai, Dhruv Shah shared their keychain design with their logo design on it. They used </w:t>
+        <w:rPr>
+          <w:rFonts w:ascii="Book Antiqua" w:eastAsia="Book Antiqua" w:hAnsi="Book Antiqua" w:cs="Book Antiqua"/>
+          <w:sz w:val="24"/>
+          <w:szCs w:val="24"/>
+        </w:rPr>
+      </w:pPr>
+      <w:r>
+        <w:rPr>
+          <w:rFonts w:ascii="Book Antiqua" w:eastAsia="Book Antiqua" w:hAnsi="Book Antiqua" w:cs="Book Antiqua"/>
+          <w:sz w:val="24"/>
+          <w:szCs w:val="24"/>
+        </w:rPr>
+        <w:t xml:space="preserve">Srilakshminath Madasu, Kayan Patel, Ajay Muthukumar, Harsh Desai, Dhruv Shah shared their keychain design with their logo design on it. They used Autodesk Fusion </w:t>
       </w:r>
       <w:r>
         <w:rPr>
@@ -649,7 +977,7 @@
           <w:szCs w:val="24"/>
         </w:rPr>
         <w:lastRenderedPageBreak/>
-        <w:t xml:space="preserve">Autodesk Fusion 360 to do it. Harsh Desai had issues with Fusion 360 installation. </w:t>
+        <w:t xml:space="preserve">360 to do it. Harsh Desai had issues with Fusion 360 installation. </w:t>
       </w:r>
       <w:r>
         <w:rPr>
@@ -687,7 +1015,6 @@
     <w:p>
       <w:pPr>
         <w:spacing w:line="360" w:lineRule="auto"/>
-        <w:ind w:left="720"/>
         <w:rPr>
           <w:rFonts w:ascii="Book Antiqua" w:eastAsia="Book Antiqua" w:hAnsi="Book Antiqua" w:cs="Book Antiqua"/>
           <w:sz w:val="24"/>
@@ -706,7 +1033,6 @@
     <w:p>
       <w:pPr>
         <w:spacing w:line="360" w:lineRule="auto"/>
-        <w:ind w:left="720"/>
         <w:rPr>
           <w:rFonts w:ascii="Book Antiqua" w:eastAsia="Book Antiqua" w:hAnsi="Book Antiqua" w:cs="Book Antiqua"/>
           <w:sz w:val="24"/>
@@ -749,32 +1075,76 @@
     </w:p>
     <w:p>
       <w:pPr>
-        <w:numPr>
-          <w:ilvl w:val="0"/>
-          <w:numId w:val="1"/>
-        </w:numPr>
-        <w:spacing w:line="360" w:lineRule="auto"/>
-        <w:rPr>
-          <w:rFonts w:ascii="Book Antiqua" w:eastAsia="Book Antiqua" w:hAnsi="Book Antiqua" w:cs="Book Antiqua"/>
-          <w:b/>
-          <w:sz w:val="24"/>
-          <w:szCs w:val="24"/>
-        </w:rPr>
-      </w:pPr>
-      <w:r>
-        <w:rPr>
-          <w:rFonts w:ascii="Book Antiqua" w:eastAsia="Book Antiqua" w:hAnsi="Book Antiqua" w:cs="Book Antiqua"/>
-          <w:b/>
-          <w:sz w:val="24"/>
-          <w:szCs w:val="24"/>
-        </w:rPr>
-        <w:t xml:space="preserve">Review of Android Studio Installation: </w:t>
-      </w:r>
-    </w:p>
-    <w:p>
-      <w:pPr>
-        <w:spacing w:line="360" w:lineRule="auto"/>
-        <w:ind w:left="720"/>
+        <w:spacing w:line="360" w:lineRule="auto"/>
+        <w:rPr>
+          <w:rFonts w:ascii="Book Antiqua" w:eastAsia="Book Antiqua" w:hAnsi="Book Antiqua" w:cs="Book Antiqua"/>
+          <w:sz w:val="24"/>
+          <w:szCs w:val="24"/>
+        </w:rPr>
+      </w:pPr>
+      <w:r>
+        <w:rPr>
+          <w:rFonts w:ascii="Book Antiqua" w:eastAsia="Book Antiqua" w:hAnsi="Book Antiqua" w:cs="Book Antiqua"/>
+          <w:b/>
+          <w:bCs/>
+          <w:sz w:val="24"/>
+          <w:szCs w:val="24"/>
+        </w:rPr>
+        <w:t>3.</w:t>
+      </w:r>
+      <w:r>
+        <w:rPr>
+          <w:rFonts w:ascii="Book Antiqua" w:eastAsia="Book Antiqua" w:hAnsi="Book Antiqua" w:cs="Book Antiqua"/>
+          <w:b/>
+          <w:bCs/>
+          <w:sz w:val="24"/>
+          <w:szCs w:val="24"/>
+        </w:rPr>
+        <w:t xml:space="preserve"> </w:t>
+      </w:r>
+      <w:r>
+        <w:rPr>
+          <w:rFonts w:ascii="Book Antiqua" w:eastAsia="Book Antiqua" w:hAnsi="Book Antiqua" w:cs="Book Antiqua"/>
+          <w:b/>
+          <w:bCs/>
+          <w:sz w:val="24"/>
+          <w:szCs w:val="24"/>
+        </w:rPr>
+        <w:t xml:space="preserve">Review </w:t>
+      </w:r>
+      <w:r>
+        <w:rPr>
+          <w:rFonts w:ascii="Book Antiqua" w:eastAsia="Book Antiqua" w:hAnsi="Book Antiqua" w:cs="Book Antiqua"/>
+          <w:b/>
+          <w:bCs/>
+          <w:sz w:val="24"/>
+          <w:szCs w:val="24"/>
+        </w:rPr>
+        <w:t xml:space="preserve">of </w:t>
+      </w:r>
+      <w:r>
+        <w:rPr>
+          <w:rFonts w:ascii="Book Antiqua" w:eastAsia="Book Antiqua" w:hAnsi="Book Antiqua" w:cs="Book Antiqua"/>
+          <w:b/>
+          <w:bCs/>
+          <w:sz w:val="24"/>
+          <w:szCs w:val="24"/>
+        </w:rPr>
+        <w:t>Android Studio Installation</w:t>
+      </w:r>
+      <w:r>
+        <w:rPr>
+          <w:rFonts w:ascii="Book Antiqua" w:eastAsia="Book Antiqua" w:hAnsi="Book Antiqua" w:cs="Book Antiqua"/>
+          <w:b/>
+          <w:sz w:val="24"/>
+          <w:szCs w:val="24"/>
+        </w:rPr>
+        <w:t xml:space="preserve">: </w:t>
+      </w:r>
+    </w:p>
+    <w:p>
+      <w:pPr>
+        <w:spacing w:line="360" w:lineRule="auto"/>
         <w:rPr>
           <w:rFonts w:ascii="Book Antiqua" w:eastAsia="Book Antiqua" w:hAnsi="Book Antiqua" w:cs="Book Antiqua"/>
           <w:sz w:val="24"/>
@@ -792,32 +1162,37 @@
     </w:p>
     <w:p>
       <w:pPr>
-        <w:numPr>
-          <w:ilvl w:val="0"/>
-          <w:numId w:val="1"/>
-        </w:numPr>
-        <w:spacing w:line="360" w:lineRule="auto"/>
-        <w:rPr>
-          <w:rFonts w:ascii="Book Antiqua" w:eastAsia="Book Antiqua" w:hAnsi="Book Antiqua" w:cs="Book Antiqua"/>
-          <w:b/>
-          <w:sz w:val="24"/>
-          <w:szCs w:val="24"/>
-        </w:rPr>
-      </w:pPr>
-      <w:r>
-        <w:rPr>
-          <w:rFonts w:ascii="Book Antiqua" w:eastAsia="Book Antiqua" w:hAnsi="Book Antiqua" w:cs="Book Antiqua"/>
-          <w:b/>
-          <w:sz w:val="24"/>
-          <w:szCs w:val="24"/>
-        </w:rPr>
-        <w:t xml:space="preserve"> Signup and Download GIT Repository: </w:t>
-      </w:r>
-    </w:p>
-    <w:p>
-      <w:pPr>
-        <w:spacing w:line="360" w:lineRule="auto"/>
-        <w:ind w:left="720"/>
+        <w:spacing w:line="360" w:lineRule="auto"/>
+        <w:jc w:val="both"/>
+        <w:rPr>
+          <w:rFonts w:ascii="Book Antiqua" w:eastAsia="Book Antiqua" w:hAnsi="Book Antiqua" w:cs="Book Antiqua"/>
+          <w:sz w:val="24"/>
+          <w:szCs w:val="24"/>
+        </w:rPr>
+      </w:pPr>
+      <w:r>
+        <w:rPr>
+          <w:rFonts w:ascii="Book Antiqua" w:eastAsia="Book Antiqua" w:hAnsi="Book Antiqua" w:cs="Book Antiqua"/>
+          <w:b/>
+          <w:sz w:val="24"/>
+          <w:szCs w:val="24"/>
+        </w:rPr>
+        <w:t xml:space="preserve">4. </w:t>
+      </w:r>
+      <w:r>
+        <w:rPr>
+          <w:rFonts w:ascii="Book Antiqua" w:eastAsia="Book Antiqua" w:hAnsi="Book Antiqua" w:cs="Book Antiqua"/>
+          <w:b/>
+          <w:sz w:val="24"/>
+          <w:szCs w:val="24"/>
+        </w:rPr>
+        <w:t xml:space="preserve">Signup and Download GIT Repository: </w:t>
+      </w:r>
+    </w:p>
+    <w:p>
+      <w:pPr>
+        <w:spacing w:line="360" w:lineRule="auto"/>
+        <w:jc w:val="both"/>
         <w:rPr>
           <w:rFonts w:ascii="Book Antiqua" w:eastAsia="Book Antiqua" w:hAnsi="Book Antiqua" w:cs="Book Antiqua"/>
           <w:sz w:val="24"/>
@@ -879,26 +1254,68 @@
     </w:p>
     <w:p>
       <w:pPr>
-        <w:numPr>
-          <w:ilvl w:val="0"/>
-          <w:numId w:val="1"/>
-        </w:numPr>
-        <w:spacing w:line="360" w:lineRule="auto"/>
-        <w:rPr>
-          <w:rFonts w:ascii="Book Antiqua" w:eastAsia="Book Antiqua" w:hAnsi="Book Antiqua" w:cs="Book Antiqua"/>
-          <w:b/>
-          <w:sz w:val="24"/>
-          <w:szCs w:val="24"/>
-        </w:rPr>
-      </w:pPr>
-      <w:r>
-        <w:rPr>
-          <w:rFonts w:ascii="Book Antiqua" w:eastAsia="Book Antiqua" w:hAnsi="Book Antiqua" w:cs="Book Antiqua"/>
-          <w:b/>
-          <w:sz w:val="24"/>
-          <w:szCs w:val="24"/>
-        </w:rPr>
-        <w:t xml:space="preserve"> Discussion on the directory structure in the </w:t>
+        <w:spacing w:line="360" w:lineRule="auto"/>
+        <w:jc w:val="both"/>
+        <w:rPr>
+          <w:rFonts w:ascii="Book Antiqua" w:eastAsia="Book Antiqua" w:hAnsi="Book Antiqua" w:cs="Book Antiqua"/>
+          <w:sz w:val="24"/>
+          <w:szCs w:val="24"/>
+        </w:rPr>
+      </w:pPr>
+      <w:r>
+        <w:rPr>
+          <w:rFonts w:ascii="Book Antiqua" w:eastAsia="Book Antiqua" w:hAnsi="Book Antiqua" w:cs="Book Antiqua"/>
+          <w:b/>
+          <w:bCs/>
+          <w:sz w:val="24"/>
+          <w:szCs w:val="24"/>
+        </w:rPr>
+        <w:t>5.</w:t>
+      </w:r>
+      <w:r>
+        <w:rPr>
+          <w:rFonts w:ascii="Book Antiqua" w:eastAsia="Book Antiqua" w:hAnsi="Book Antiqua" w:cs="Book Antiqua"/>
+          <w:b/>
+          <w:sz w:val="24"/>
+          <w:szCs w:val="24"/>
+        </w:rPr>
+        <w:t xml:space="preserve"> Discuss the </w:t>
+      </w:r>
+      <w:r>
+        <w:rPr>
+          <w:rFonts w:ascii="Book Antiqua" w:eastAsia="Book Antiqua" w:hAnsi="Book Antiqua" w:cs="Book Antiqua"/>
+          <w:b/>
+          <w:sz w:val="24"/>
+          <w:szCs w:val="24"/>
+        </w:rPr>
+        <w:t>D</w:t>
+      </w:r>
+      <w:r>
+        <w:rPr>
+          <w:rFonts w:ascii="Book Antiqua" w:eastAsia="Book Antiqua" w:hAnsi="Book Antiqua" w:cs="Book Antiqua"/>
+          <w:b/>
+          <w:sz w:val="24"/>
+          <w:szCs w:val="24"/>
+        </w:rPr>
+        <w:t xml:space="preserve">irectory </w:t>
+      </w:r>
+      <w:r>
+        <w:rPr>
+          <w:rFonts w:ascii="Book Antiqua" w:eastAsia="Book Antiqua" w:hAnsi="Book Antiqua" w:cs="Book Antiqua"/>
+          <w:b/>
+          <w:sz w:val="24"/>
+          <w:szCs w:val="24"/>
+        </w:rPr>
+        <w:t>S</w:t>
+      </w:r>
+      <w:r>
+        <w:rPr>
+          <w:rFonts w:ascii="Book Antiqua" w:eastAsia="Book Antiqua" w:hAnsi="Book Antiqua" w:cs="Book Antiqua"/>
+          <w:b/>
+          <w:sz w:val="24"/>
+          <w:szCs w:val="24"/>
+        </w:rPr>
+        <w:t xml:space="preserve">tructure in the </w:t>
       </w:r>
       <w:r>
         <w:rPr>
@@ -922,7 +1339,6 @@
     <w:p>
       <w:pPr>
         <w:spacing w:line="360" w:lineRule="auto"/>
-        <w:ind w:left="720"/>
         <w:rPr>
           <w:rFonts w:ascii="Book Antiqua" w:eastAsia="Book Antiqua" w:hAnsi="Book Antiqua" w:cs="Book Antiqua"/>
           <w:sz w:val="24"/>
@@ -976,481 +1392,588 @@
     </w:p>
     <w:p>
       <w:pPr>
+        <w:spacing w:line="360" w:lineRule="auto"/>
+        <w:rPr>
+          <w:rFonts w:ascii="Book Antiqua" w:eastAsia="Book Antiqua" w:hAnsi="Book Antiqua" w:cs="Book Antiqua"/>
+          <w:sz w:val="24"/>
+          <w:szCs w:val="24"/>
+        </w:rPr>
+      </w:pPr>
+      <w:r>
+        <w:rPr>
+          <w:rFonts w:ascii="Book Antiqua" w:eastAsia="Book Antiqua" w:hAnsi="Book Antiqua" w:cs="Book Antiqua"/>
+          <w:b/>
+          <w:bCs/>
+          <w:sz w:val="24"/>
+          <w:szCs w:val="24"/>
+        </w:rPr>
+        <w:t>6.</w:t>
+      </w:r>
+      <w:r>
+        <w:rPr>
+          <w:rFonts w:ascii="Book Antiqua" w:eastAsia="Book Antiqua" w:hAnsi="Book Antiqua" w:cs="Book Antiqua"/>
+          <w:b/>
+          <w:bCs/>
+          <w:sz w:val="24"/>
+          <w:szCs w:val="24"/>
+        </w:rPr>
+        <w:t xml:space="preserve"> Discuss</w:t>
+      </w:r>
+      <w:r>
+        <w:rPr>
+          <w:rFonts w:ascii="Book Antiqua" w:eastAsia="Book Antiqua" w:hAnsi="Book Antiqua" w:cs="Book Antiqua"/>
+          <w:b/>
+          <w:sz w:val="24"/>
+          <w:szCs w:val="24"/>
+        </w:rPr>
+        <w:t xml:space="preserve"> the C</w:t>
+      </w:r>
+      <w:r>
+        <w:rPr>
+          <w:rFonts w:ascii="Book Antiqua" w:eastAsia="Book Antiqua" w:hAnsi="Book Antiqua" w:cs="Book Antiqua"/>
+          <w:b/>
+          <w:sz w:val="24"/>
+          <w:szCs w:val="24"/>
+        </w:rPr>
+        <w:t>od</w:t>
+      </w:r>
+      <w:r>
+        <w:rPr>
+          <w:rFonts w:ascii="Book Antiqua" w:eastAsia="Book Antiqua" w:hAnsi="Book Antiqua" w:cs="Book Antiqua"/>
+          <w:b/>
+          <w:sz w:val="24"/>
+          <w:szCs w:val="24"/>
+        </w:rPr>
+        <w:t>e to Run</w:t>
+      </w:r>
+      <w:r>
+        <w:rPr>
+          <w:rFonts w:ascii="Book Antiqua" w:eastAsia="Book Antiqua" w:hAnsi="Book Antiqua" w:cs="Book Antiqua"/>
+          <w:b/>
+          <w:sz w:val="24"/>
+          <w:szCs w:val="24"/>
+        </w:rPr>
+        <w:t xml:space="preserve"> Motors</w:t>
+      </w:r>
+      <w:r>
+        <w:rPr>
+          <w:rFonts w:ascii="Book Antiqua" w:eastAsia="Book Antiqua" w:hAnsi="Book Antiqua" w:cs="Book Antiqua"/>
+          <w:b/>
+          <w:sz w:val="24"/>
+          <w:szCs w:val="24"/>
+        </w:rPr>
+        <w:t xml:space="preserve"> Using Rev Control Hub</w:t>
+      </w:r>
+      <w:r>
+        <w:rPr>
+          <w:rFonts w:ascii="Book Antiqua" w:eastAsia="Book Antiqua" w:hAnsi="Book Antiqua" w:cs="Book Antiqua"/>
+          <w:b/>
+          <w:sz w:val="24"/>
+          <w:szCs w:val="24"/>
+        </w:rPr>
+        <w:t xml:space="preserve">: </w:t>
+      </w:r>
+    </w:p>
+    <w:p>
+      <w:pPr>
+        <w:spacing w:line="360" w:lineRule="auto"/>
+        <w:jc w:val="both"/>
+        <w:rPr>
+          <w:rFonts w:ascii="Book Antiqua" w:eastAsia="Book Antiqua" w:hAnsi="Book Antiqua" w:cs="Book Antiqua"/>
+          <w:sz w:val="24"/>
+          <w:szCs w:val="24"/>
+        </w:rPr>
+      </w:pPr>
+      <w:r>
+        <w:rPr>
+          <w:rFonts w:ascii="Book Antiqua" w:eastAsia="Book Antiqua" w:hAnsi="Book Antiqua" w:cs="Book Antiqua"/>
+          <w:sz w:val="24"/>
+          <w:szCs w:val="24"/>
+        </w:rPr>
+        <w:t>The Coach outlined the file structures in Android Studio to write a Java Code.</w:t>
+      </w:r>
+      <w:r>
+        <w:rPr>
+          <w:rFonts w:ascii="Book Antiqua" w:eastAsia="Book Antiqua" w:hAnsi="Book Antiqua" w:cs="Book Antiqua"/>
+          <w:sz w:val="24"/>
+          <w:szCs w:val="24"/>
+        </w:rPr>
+        <w:t xml:space="preserve"> </w:t>
+      </w:r>
+      <w:r>
+        <w:rPr>
+          <w:rFonts w:ascii="Book Antiqua" w:eastAsia="Book Antiqua" w:hAnsi="Book Antiqua" w:cs="Book Antiqua"/>
+          <w:sz w:val="24"/>
+          <w:szCs w:val="24"/>
+        </w:rPr>
+        <w:t>The team was asked to write the code to run the motors and build it before the next meeting.</w:t>
+      </w:r>
+    </w:p>
+    <w:p>
+      <w:pPr>
+        <w:spacing w:line="360" w:lineRule="auto"/>
+        <w:jc w:val="both"/>
+        <w:rPr>
+          <w:rFonts w:ascii="Book Antiqua" w:eastAsia="Book Antiqua" w:hAnsi="Book Antiqua" w:cs="Book Antiqua"/>
+          <w:sz w:val="24"/>
+          <w:szCs w:val="24"/>
+        </w:rPr>
+      </w:pPr>
+      <w:r>
+        <w:rPr>
+          <w:rFonts w:ascii="Book Antiqua" w:eastAsia="Book Antiqua" w:hAnsi="Book Antiqua" w:cs="Book Antiqua"/>
+          <w:b/>
+          <w:bCs/>
+          <w:sz w:val="24"/>
+          <w:szCs w:val="24"/>
+        </w:rPr>
+        <w:t>7.</w:t>
+      </w:r>
+      <w:r>
+        <w:rPr>
+          <w:rFonts w:ascii="Book Antiqua" w:eastAsia="Book Antiqua" w:hAnsi="Book Antiqua" w:cs="Book Antiqua"/>
+          <w:b/>
+          <w:sz w:val="24"/>
+          <w:szCs w:val="24"/>
+        </w:rPr>
+        <w:t xml:space="preserve"> Tasks for the Upcoming Week(s): </w:t>
+      </w:r>
+    </w:p>
+    <w:p>
+      <w:pPr>
         <w:numPr>
           <w:ilvl w:val="0"/>
-          <w:numId w:val="1"/>
+          <w:numId w:val="13"/>
         </w:numPr>
         <w:spacing w:line="360" w:lineRule="auto"/>
         <w:rPr>
           <w:rFonts w:ascii="Book Antiqua" w:eastAsia="Book Antiqua" w:hAnsi="Book Antiqua" w:cs="Book Antiqua"/>
-          <w:b/>
-          <w:sz w:val="24"/>
-          <w:szCs w:val="24"/>
-        </w:rPr>
-      </w:pPr>
-      <w:r>
-        <w:rPr>
-          <w:rFonts w:ascii="Book Antiqua" w:eastAsia="Book Antiqua" w:hAnsi="Book Antiqua" w:cs="Book Antiqua"/>
-          <w:b/>
-          <w:sz w:val="24"/>
-          <w:szCs w:val="24"/>
-        </w:rPr>
-        <w:t xml:space="preserve"> Discussion on coding for Motors: </w:t>
-      </w:r>
-    </w:p>
-    <w:p>
-      <w:pPr>
-        <w:spacing w:line="360" w:lineRule="auto"/>
-        <w:ind w:left="720"/>
-        <w:rPr>
-          <w:rFonts w:ascii="Book Antiqua" w:eastAsia="Book Antiqua" w:hAnsi="Book Antiqua" w:cs="Book Antiqua"/>
-          <w:sz w:val="24"/>
-          <w:szCs w:val="24"/>
-        </w:rPr>
-      </w:pPr>
-      <w:r>
-        <w:rPr>
-          <w:rFonts w:ascii="Book Antiqua" w:eastAsia="Book Antiqua" w:hAnsi="Book Antiqua" w:cs="Book Antiqua"/>
-          <w:sz w:val="24"/>
-          <w:szCs w:val="24"/>
-        </w:rPr>
-        <w:t>The Coach outlined the file structures in Android Studio to write a Java Code.</w:t>
-      </w:r>
-      <w:r>
-        <w:rPr>
-          <w:rFonts w:ascii="Book Antiqua" w:eastAsia="Book Antiqua" w:hAnsi="Book Antiqua" w:cs="Book Antiqua"/>
-          <w:sz w:val="24"/>
-          <w:szCs w:val="24"/>
-        </w:rPr>
-        <w:t xml:space="preserve"> </w:t>
-      </w:r>
-      <w:r>
-        <w:rPr>
-          <w:rFonts w:ascii="Book Antiqua" w:eastAsia="Book Antiqua" w:hAnsi="Book Antiqua" w:cs="Book Antiqua"/>
-          <w:sz w:val="24"/>
-          <w:szCs w:val="24"/>
-        </w:rPr>
-        <w:t>The team was asked to write the code to run the motors and build it before the next meeting.</w:t>
+          <w:sz w:val="24"/>
+          <w:szCs w:val="24"/>
+        </w:rPr>
+      </w:pPr>
+      <w:r>
+        <w:rPr>
+          <w:rFonts w:ascii="Book Antiqua" w:eastAsia="Book Antiqua" w:hAnsi="Book Antiqua" w:cs="Book Antiqua"/>
+          <w:sz w:val="24"/>
+          <w:szCs w:val="24"/>
+        </w:rPr>
+        <w:t>Game Analysis: The team was asked to read the game manual, and come up with game strategy individually. They were also asked to complete the game analysis document.</w:t>
       </w:r>
     </w:p>
     <w:p>
       <w:pPr>
         <w:numPr>
           <w:ilvl w:val="0"/>
-          <w:numId w:val="1"/>
+          <w:numId w:val="13"/>
         </w:numPr>
         <w:spacing w:line="360" w:lineRule="auto"/>
         <w:rPr>
           <w:rFonts w:ascii="Book Antiqua" w:eastAsia="Book Antiqua" w:hAnsi="Book Antiqua" w:cs="Book Antiqua"/>
-          <w:b/>
-          <w:sz w:val="24"/>
-          <w:szCs w:val="24"/>
-        </w:rPr>
-      </w:pPr>
-      <w:r>
-        <w:rPr>
-          <w:rFonts w:ascii="Book Antiqua" w:eastAsia="Book Antiqua" w:hAnsi="Book Antiqua" w:cs="Book Antiqua"/>
-          <w:b/>
-          <w:sz w:val="24"/>
-          <w:szCs w:val="24"/>
-        </w:rPr>
-        <w:t xml:space="preserve"> Tasks for the Upcoming Week(s): </w:t>
-      </w:r>
-    </w:p>
-    <w:p>
-      <w:pPr>
+          <w:sz w:val="24"/>
+          <w:szCs w:val="24"/>
+        </w:rPr>
+      </w:pPr>
+      <w:r>
+        <w:rPr>
+          <w:rFonts w:ascii="Book Antiqua" w:eastAsia="Book Antiqua" w:hAnsi="Book Antiqua" w:cs="Book Antiqua"/>
+          <w:sz w:val="24"/>
+          <w:szCs w:val="24"/>
+        </w:rPr>
+        <w:t xml:space="preserve"> Research: The team was also tasked with researching the various mechanisms to build a robot.</w:t>
+      </w:r>
+    </w:p>
+    <w:p>
+      <w:pPr>
+        <w:pStyle w:val="ListParagraph"/>
+        <w:spacing w:line="360" w:lineRule="auto"/>
+        <w:ind w:left="360"/>
+        <w:rPr>
+          <w:rFonts w:ascii="Book Antiqua" w:eastAsia="Book Antiqua" w:hAnsi="Book Antiqua" w:cs="Book Antiqua"/>
+          <w:b/>
+          <w:sz w:val="24"/>
+          <w:szCs w:val="24"/>
+        </w:rPr>
+      </w:pPr>
+      <w:r>
+        <w:rPr>
+          <w:rFonts w:ascii="Book Antiqua" w:eastAsia="Book Antiqua" w:hAnsi="Book Antiqua" w:cs="Book Antiqua"/>
+          <w:b/>
+          <w:sz w:val="24"/>
+          <w:szCs w:val="24"/>
+        </w:rPr>
+        <w:lastRenderedPageBreak/>
+        <w:t xml:space="preserve">8. </w:t>
+      </w:r>
+      <w:r>
+        <w:rPr>
+          <w:rFonts w:ascii="Book Antiqua" w:eastAsia="Book Antiqua" w:hAnsi="Book Antiqua" w:cs="Book Antiqua"/>
+          <w:b/>
+          <w:sz w:val="24"/>
+          <w:szCs w:val="24"/>
+        </w:rPr>
+        <w:t>Announcements:</w:t>
+      </w:r>
+    </w:p>
+    <w:p>
+      <w:pPr>
+        <w:spacing w:line="360" w:lineRule="auto"/>
+        <w:ind w:left="360"/>
+        <w:rPr>
+          <w:rFonts w:ascii="Book Antiqua" w:eastAsia="Book Antiqua" w:hAnsi="Book Antiqua" w:cs="Book Antiqua"/>
+          <w:sz w:val="24"/>
+          <w:szCs w:val="24"/>
+        </w:rPr>
+      </w:pPr>
+      <w:r>
+        <w:rPr>
+          <w:rFonts w:ascii="Book Antiqua" w:eastAsia="Book Antiqua" w:hAnsi="Book Antiqua" w:cs="Book Antiqua"/>
+          <w:sz w:val="24"/>
+          <w:szCs w:val="24"/>
+        </w:rPr>
+        <w:t>The coach announced the arrival of the GoBilda motors and the Rev Robotics controller set.</w:t>
+      </w:r>
+    </w:p>
+    <w:p>
+      <w:pPr>
+        <w:spacing w:line="360" w:lineRule="auto"/>
+        <w:ind w:left="360"/>
+        <w:rPr>
+          <w:rFonts w:ascii="Book Antiqua" w:eastAsia="Book Antiqua" w:hAnsi="Book Antiqua" w:cs="Book Antiqua"/>
+          <w:b/>
+          <w:sz w:val="24"/>
+          <w:szCs w:val="24"/>
+        </w:rPr>
+      </w:pPr>
+      <w:r>
+        <w:rPr>
+          <w:rFonts w:ascii="Book Antiqua" w:eastAsia="Book Antiqua" w:hAnsi="Book Antiqua" w:cs="Book Antiqua"/>
+          <w:b/>
+          <w:sz w:val="24"/>
+          <w:szCs w:val="24"/>
+        </w:rPr>
+        <w:t>9.</w:t>
+      </w:r>
+      <w:r>
+        <w:rPr>
+          <w:rFonts w:ascii="Book Antiqua" w:eastAsia="Book Antiqua" w:hAnsi="Book Antiqua" w:cs="Book Antiqua"/>
+          <w:b/>
+          <w:sz w:val="24"/>
+          <w:szCs w:val="24"/>
+        </w:rPr>
+        <w:t xml:space="preserve"> Open Issues: </w:t>
+      </w:r>
+    </w:p>
+    <w:p>
+      <w:pPr>
+        <w:pStyle w:val="ListParagraph"/>
         <w:numPr>
           <w:ilvl w:val="0"/>
-          <w:numId w:val="6"/>
+          <w:numId w:val="12"/>
         </w:numPr>
         <w:spacing w:line="360" w:lineRule="auto"/>
-        <w:rPr>
-          <w:rFonts w:ascii="Book Antiqua" w:eastAsia="Book Antiqua" w:hAnsi="Book Antiqua" w:cs="Book Antiqua"/>
-          <w:sz w:val="24"/>
-          <w:szCs w:val="24"/>
-        </w:rPr>
-      </w:pPr>
-      <w:r>
-        <w:rPr>
-          <w:rFonts w:ascii="Book Antiqua" w:eastAsia="Book Antiqua" w:hAnsi="Book Antiqua" w:cs="Book Antiqua"/>
-          <w:sz w:val="24"/>
-          <w:szCs w:val="24"/>
-        </w:rPr>
-        <w:t xml:space="preserve"> Game Analysis: The team was asked to read the game manual, and come up with game strategy individually. They were also asked to complete the game analysis document.</w:t>
-      </w:r>
-    </w:p>
-    <w:p>
-      <w:pPr>
+        <w:ind w:left="720"/>
+        <w:rPr>
+          <w:rFonts w:ascii="Book Antiqua" w:eastAsia="Book Antiqua" w:hAnsi="Book Antiqua" w:cs="Book Antiqua"/>
+          <w:sz w:val="24"/>
+          <w:szCs w:val="24"/>
+        </w:rPr>
+      </w:pPr>
+      <w:r>
+        <w:rPr>
+          <w:rFonts w:ascii="Book Antiqua" w:eastAsia="Book Antiqua" w:hAnsi="Book Antiqua" w:cs="Book Antiqua"/>
+          <w:sz w:val="24"/>
+          <w:szCs w:val="24"/>
+        </w:rPr>
+        <w:t>Pending approvals on Autodesk Fusion 360 for Annual usage.</w:t>
+      </w:r>
+    </w:p>
+    <w:p>
+      <w:pPr>
+        <w:pStyle w:val="ListParagraph"/>
         <w:numPr>
           <w:ilvl w:val="0"/>
-          <w:numId w:val="6"/>
+          <w:numId w:val="12"/>
         </w:numPr>
         <w:spacing w:line="360" w:lineRule="auto"/>
-        <w:rPr>
-          <w:rFonts w:ascii="Book Antiqua" w:eastAsia="Book Antiqua" w:hAnsi="Book Antiqua" w:cs="Book Antiqua"/>
-          <w:sz w:val="24"/>
-          <w:szCs w:val="24"/>
-        </w:rPr>
-      </w:pPr>
-      <w:r>
-        <w:rPr>
-          <w:rFonts w:ascii="Book Antiqua" w:eastAsia="Book Antiqua" w:hAnsi="Book Antiqua" w:cs="Book Antiqua"/>
-          <w:sz w:val="24"/>
-          <w:szCs w:val="24"/>
-        </w:rPr>
-        <w:lastRenderedPageBreak/>
-        <w:t xml:space="preserve"> Research: The team was also tasked with researching the various mechanisms to build a robot.</w:t>
-      </w:r>
-    </w:p>
-    <w:p>
-      <w:pPr>
+        <w:ind w:left="720"/>
+        <w:rPr>
+          <w:rFonts w:ascii="Book Antiqua" w:eastAsia="Book Antiqua" w:hAnsi="Book Antiqua" w:cs="Book Antiqua"/>
+          <w:sz w:val="24"/>
+          <w:szCs w:val="24"/>
+        </w:rPr>
+      </w:pPr>
+      <w:r>
+        <w:rPr>
+          <w:rFonts w:ascii="Book Antiqua" w:eastAsia="Book Antiqua" w:hAnsi="Book Antiqua" w:cs="Book Antiqua"/>
+          <w:sz w:val="24"/>
+          <w:szCs w:val="24"/>
+        </w:rPr>
+        <w:t>Fine tuning of the logos and keychain designs, and finalizing the same for the team.</w:t>
+      </w:r>
+    </w:p>
+    <w:p>
+      <w:pPr>
+        <w:pStyle w:val="ListParagraph"/>
         <w:numPr>
           <w:ilvl w:val="0"/>
-          <w:numId w:val="1"/>
+          <w:numId w:val="15"/>
         </w:numPr>
         <w:spacing w:line="360" w:lineRule="auto"/>
-        <w:rPr>
-          <w:rFonts w:ascii="Book Antiqua" w:eastAsia="Book Antiqua" w:hAnsi="Book Antiqua" w:cs="Book Antiqua"/>
-          <w:b/>
-          <w:sz w:val="24"/>
-          <w:szCs w:val="24"/>
-        </w:rPr>
-      </w:pPr>
-      <w:r>
-        <w:rPr>
-          <w:rFonts w:ascii="Book Antiqua" w:eastAsia="Book Antiqua" w:hAnsi="Book Antiqua" w:cs="Book Antiqua"/>
-          <w:b/>
-          <w:sz w:val="24"/>
-          <w:szCs w:val="24"/>
-        </w:rPr>
-        <w:t xml:space="preserve"> Announcements:</w:t>
-      </w:r>
-    </w:p>
-    <w:p>
-      <w:pPr>
-        <w:spacing w:line="360" w:lineRule="auto"/>
-        <w:ind w:left="720"/>
-        <w:rPr>
-          <w:rFonts w:ascii="Book Antiqua" w:eastAsia="Book Antiqua" w:hAnsi="Book Antiqua" w:cs="Book Antiqua"/>
-          <w:sz w:val="24"/>
-          <w:szCs w:val="24"/>
-        </w:rPr>
-      </w:pPr>
-      <w:r>
-        <w:rPr>
-          <w:rFonts w:ascii="Book Antiqua" w:eastAsia="Book Antiqua" w:hAnsi="Book Antiqua" w:cs="Book Antiqua"/>
-          <w:sz w:val="24"/>
-          <w:szCs w:val="24"/>
-        </w:rPr>
-        <w:t>The coach announced the arrival of the GoBilda motors and the Rev Robotics controller set.</w:t>
-      </w:r>
-    </w:p>
-    <w:p>
-      <w:pPr>
+        <w:jc w:val="both"/>
+        <w:rPr>
+          <w:rFonts w:ascii="Book Antiqua" w:eastAsia="Book Antiqua" w:hAnsi="Book Antiqua" w:cs="Book Antiqua"/>
+          <w:b/>
+          <w:sz w:val="24"/>
+          <w:szCs w:val="24"/>
+        </w:rPr>
+      </w:pPr>
+      <w:r>
+        <w:rPr>
+          <w:rFonts w:ascii="Book Antiqua" w:eastAsia="Book Antiqua" w:hAnsi="Book Antiqua" w:cs="Book Antiqua"/>
+          <w:b/>
+          <w:sz w:val="24"/>
+          <w:szCs w:val="24"/>
+        </w:rPr>
+        <w:t xml:space="preserve">Action Items: </w:t>
+      </w:r>
+    </w:p>
+    <w:p>
+      <w:pPr>
+        <w:pStyle w:val="ListParagraph"/>
         <w:numPr>
           <w:ilvl w:val="0"/>
-          <w:numId w:val="1"/>
+          <w:numId w:val="11"/>
         </w:numPr>
         <w:spacing w:line="360" w:lineRule="auto"/>
-        <w:rPr>
-          <w:rFonts w:ascii="Book Antiqua" w:eastAsia="Book Antiqua" w:hAnsi="Book Antiqua" w:cs="Book Antiqua"/>
-          <w:b/>
-          <w:sz w:val="24"/>
-          <w:szCs w:val="24"/>
-        </w:rPr>
-      </w:pPr>
-      <w:r>
-        <w:rPr>
-          <w:rFonts w:ascii="Book Antiqua" w:eastAsia="Book Antiqua" w:hAnsi="Book Antiqua" w:cs="Book Antiqua"/>
-          <w:b/>
-          <w:sz w:val="24"/>
-          <w:szCs w:val="24"/>
-        </w:rPr>
-        <w:t xml:space="preserve"> Open Issues: </w:t>
-      </w:r>
-    </w:p>
-    <w:p>
-      <w:pPr>
+        <w:ind w:left="720"/>
+        <w:rPr>
+          <w:rFonts w:ascii="Book Antiqua" w:hAnsi="Book Antiqua"/>
+          <w:sz w:val="24"/>
+          <w:szCs w:val="24"/>
+        </w:rPr>
+      </w:pPr>
+      <w:r>
+        <w:rPr>
+          <w:rFonts w:ascii="Book Antiqua" w:hAnsi="Book Antiqua"/>
+          <w:sz w:val="24"/>
+          <w:szCs w:val="24"/>
+        </w:rPr>
+        <w:t>Game Analysis - All Members - Due on Sep 30, 2023.</w:t>
+      </w:r>
+    </w:p>
+    <w:p>
+      <w:pPr>
+        <w:pStyle w:val="ListParagraph"/>
         <w:numPr>
           <w:ilvl w:val="0"/>
-          <w:numId w:val="2"/>
+          <w:numId w:val="11"/>
         </w:numPr>
         <w:spacing w:line="360" w:lineRule="auto"/>
-        <w:rPr>
-          <w:rFonts w:ascii="Book Antiqua" w:eastAsia="Book Antiqua" w:hAnsi="Book Antiqua" w:cs="Book Antiqua"/>
-          <w:sz w:val="24"/>
-          <w:szCs w:val="24"/>
-        </w:rPr>
-      </w:pPr>
-      <w:r>
-        <w:rPr>
-          <w:rFonts w:ascii="Book Antiqua" w:eastAsia="Book Antiqua" w:hAnsi="Book Antiqua" w:cs="Book Antiqua"/>
-          <w:sz w:val="24"/>
-          <w:szCs w:val="24"/>
-        </w:rPr>
-        <w:t>Pending approvals on Autodesk Fusion 360 for Annual usage.</w:t>
-      </w:r>
-    </w:p>
-    <w:p>
-      <w:pPr>
+        <w:ind w:left="720"/>
+        <w:rPr>
+          <w:rFonts w:ascii="Book Antiqua" w:hAnsi="Book Antiqua"/>
+          <w:sz w:val="24"/>
+          <w:szCs w:val="24"/>
+        </w:rPr>
+      </w:pPr>
+      <w:r>
+        <w:rPr>
+          <w:rFonts w:ascii="Book Antiqua" w:hAnsi="Book Antiqua"/>
+          <w:sz w:val="24"/>
+          <w:szCs w:val="24"/>
+        </w:rPr>
+        <w:t>Research and Present on the below topics Due on Oct 8, 2023.</w:t>
+      </w:r>
+    </w:p>
+    <w:p>
+      <w:pPr>
+        <w:pStyle w:val="ListParagraph"/>
         <w:numPr>
           <w:ilvl w:val="0"/>
-          <w:numId w:val="2"/>
+          <w:numId w:val="11"/>
         </w:numPr>
         <w:spacing w:line="360" w:lineRule="auto"/>
-        <w:rPr>
-          <w:rFonts w:ascii="Book Antiqua" w:eastAsia="Book Antiqua" w:hAnsi="Book Antiqua" w:cs="Book Antiqua"/>
-          <w:sz w:val="24"/>
-          <w:szCs w:val="24"/>
-        </w:rPr>
-      </w:pPr>
-      <w:r>
-        <w:rPr>
-          <w:rFonts w:ascii="Book Antiqua" w:eastAsia="Book Antiqua" w:hAnsi="Book Antiqua" w:cs="Book Antiqua"/>
-          <w:sz w:val="24"/>
-          <w:szCs w:val="24"/>
-        </w:rPr>
-        <w:t xml:space="preserve"> Fine tuning of the logos and keychain designs, and finalizing the same for the team.</w:t>
-      </w:r>
-    </w:p>
-    <w:p>
-      <w:pPr>
+        <w:ind w:left="720"/>
+        <w:rPr>
+          <w:rFonts w:ascii="Book Antiqua" w:hAnsi="Book Antiqua"/>
+          <w:sz w:val="24"/>
+          <w:szCs w:val="24"/>
+        </w:rPr>
+      </w:pPr>
+      <w:r>
+        <w:rPr>
+          <w:rFonts w:ascii="Book Antiqua" w:hAnsi="Book Antiqua"/>
+          <w:sz w:val="24"/>
+          <w:szCs w:val="24"/>
+        </w:rPr>
+        <w:t>Drive Trains by Dhruv Shah.</w:t>
+      </w:r>
+    </w:p>
+    <w:p>
+      <w:pPr>
+        <w:pStyle w:val="ListParagraph"/>
         <w:numPr>
           <w:ilvl w:val="0"/>
-          <w:numId w:val="1"/>
+          <w:numId w:val="11"/>
         </w:numPr>
         <w:spacing w:line="360" w:lineRule="auto"/>
-        <w:rPr>
-          <w:rFonts w:ascii="Book Antiqua" w:eastAsia="Book Antiqua" w:hAnsi="Book Antiqua" w:cs="Book Antiqua"/>
-          <w:sz w:val="24"/>
-          <w:szCs w:val="24"/>
-        </w:rPr>
-      </w:pPr>
-      <w:r>
-        <w:rPr>
-          <w:rFonts w:ascii="Book Antiqua" w:eastAsia="Book Antiqua" w:hAnsi="Book Antiqua" w:cs="Book Antiqua"/>
-          <w:b/>
-          <w:sz w:val="24"/>
-          <w:szCs w:val="24"/>
-        </w:rPr>
-        <w:t xml:space="preserve"> Action Items: </w:t>
-      </w:r>
-    </w:p>
-    <w:p>
-      <w:pPr>
+        <w:ind w:left="720"/>
+        <w:rPr>
+          <w:rFonts w:ascii="Book Antiqua" w:hAnsi="Book Antiqua"/>
+          <w:sz w:val="24"/>
+          <w:szCs w:val="24"/>
+        </w:rPr>
+      </w:pPr>
+      <w:r>
+        <w:rPr>
+          <w:rFonts w:ascii="Book Antiqua" w:hAnsi="Book Antiqua"/>
+          <w:sz w:val="24"/>
+          <w:szCs w:val="24"/>
+        </w:rPr>
+        <w:t>Power Transmission by Kayan Patel.</w:t>
+      </w:r>
+    </w:p>
+    <w:p>
+      <w:pPr>
+        <w:pStyle w:val="ListParagraph"/>
         <w:numPr>
           <w:ilvl w:val="0"/>
-          <w:numId w:val="3"/>
+          <w:numId w:val="11"/>
         </w:numPr>
         <w:spacing w:line="360" w:lineRule="auto"/>
-        <w:rPr>
-          <w:rFonts w:ascii="Book Antiqua" w:eastAsia="Book Antiqua" w:hAnsi="Book Antiqua" w:cs="Book Antiqua"/>
-          <w:sz w:val="24"/>
-          <w:szCs w:val="24"/>
-        </w:rPr>
-      </w:pPr>
-      <w:r>
-        <w:rPr>
-          <w:rFonts w:ascii="Book Antiqua" w:eastAsia="Book Antiqua" w:hAnsi="Book Antiqua" w:cs="Book Antiqua"/>
-          <w:sz w:val="24"/>
-          <w:szCs w:val="24"/>
-        </w:rPr>
-        <w:t xml:space="preserve"> Game Analysis - All Members - Due on Sep 30, 2023.</w:t>
-      </w:r>
-    </w:p>
-    <w:p>
-      <w:pPr>
+        <w:ind w:left="720"/>
+        <w:rPr>
+          <w:rFonts w:ascii="Book Antiqua" w:hAnsi="Book Antiqua"/>
+          <w:sz w:val="24"/>
+          <w:szCs w:val="24"/>
+        </w:rPr>
+      </w:pPr>
+      <w:r>
+        <w:rPr>
+          <w:rFonts w:ascii="Book Antiqua" w:hAnsi="Book Antiqua"/>
+          <w:sz w:val="24"/>
+          <w:szCs w:val="24"/>
+        </w:rPr>
+        <w:t>Odometry / Road Runner by Harsh Desai.</w:t>
+      </w:r>
+    </w:p>
+    <w:p>
+      <w:pPr>
+        <w:pStyle w:val="ListParagraph"/>
         <w:numPr>
           <w:ilvl w:val="0"/>
-          <w:numId w:val="3"/>
+          <w:numId w:val="11"/>
         </w:numPr>
         <w:spacing w:line="360" w:lineRule="auto"/>
-        <w:rPr>
-          <w:rFonts w:ascii="Book Antiqua" w:eastAsia="Book Antiqua" w:hAnsi="Book Antiqua" w:cs="Book Antiqua"/>
-          <w:sz w:val="24"/>
-          <w:szCs w:val="24"/>
-        </w:rPr>
-      </w:pPr>
-      <w:r>
-        <w:rPr>
-          <w:rFonts w:ascii="Book Antiqua" w:eastAsia="Book Antiqua" w:hAnsi="Book Antiqua" w:cs="Book Antiqua"/>
-          <w:sz w:val="24"/>
-          <w:szCs w:val="24"/>
-        </w:rPr>
-        <w:t xml:space="preserve"> Research and Present on the below topics Due on Oct 8, 2023.</w:t>
-      </w:r>
-    </w:p>
-    <w:p>
-      <w:pPr>
-        <w:numPr>
-          <w:ilvl w:val="1"/>
-          <w:numId w:val="3"/>
-        </w:numPr>
-        <w:spacing w:line="360" w:lineRule="auto"/>
-        <w:rPr>
-          <w:rFonts w:ascii="Book Antiqua" w:eastAsia="Book Antiqua" w:hAnsi="Book Antiqua" w:cs="Book Antiqua"/>
-          <w:sz w:val="24"/>
-          <w:szCs w:val="24"/>
-        </w:rPr>
-      </w:pPr>
-      <w:r>
-        <w:rPr>
-          <w:rFonts w:ascii="Book Antiqua" w:eastAsia="Book Antiqua" w:hAnsi="Book Antiqua" w:cs="Book Antiqua"/>
-          <w:sz w:val="24"/>
-          <w:szCs w:val="24"/>
-        </w:rPr>
-        <w:t xml:space="preserve"> Drive Trains by Dhruv Shah.</w:t>
-      </w:r>
-    </w:p>
-    <w:p>
-      <w:pPr>
-        <w:numPr>
-          <w:ilvl w:val="1"/>
-          <w:numId w:val="3"/>
-        </w:numPr>
-        <w:spacing w:line="360" w:lineRule="auto"/>
-        <w:rPr>
-          <w:rFonts w:ascii="Book Antiqua" w:eastAsia="Book Antiqua" w:hAnsi="Book Antiqua" w:cs="Book Antiqua"/>
-          <w:sz w:val="24"/>
-          <w:szCs w:val="24"/>
-        </w:rPr>
-      </w:pPr>
-      <w:r>
-        <w:rPr>
-          <w:rFonts w:ascii="Book Antiqua" w:eastAsia="Book Antiqua" w:hAnsi="Book Antiqua" w:cs="Book Antiqua"/>
-          <w:sz w:val="24"/>
-          <w:szCs w:val="24"/>
-        </w:rPr>
-        <w:t xml:space="preserve"> Power Transmission by Kayan Patel.</w:t>
-      </w:r>
-    </w:p>
-    <w:p>
-      <w:pPr>
-        <w:numPr>
-          <w:ilvl w:val="1"/>
-          <w:numId w:val="3"/>
-        </w:numPr>
-        <w:spacing w:line="360" w:lineRule="auto"/>
-        <w:rPr>
-          <w:rFonts w:ascii="Book Antiqua" w:eastAsia="Book Antiqua" w:hAnsi="Book Antiqua" w:cs="Book Antiqua"/>
-          <w:sz w:val="24"/>
-          <w:szCs w:val="24"/>
-        </w:rPr>
-      </w:pPr>
-      <w:r>
-        <w:rPr>
-          <w:rFonts w:ascii="Book Antiqua" w:eastAsia="Book Antiqua" w:hAnsi="Book Antiqua" w:cs="Book Antiqua"/>
-          <w:sz w:val="24"/>
-          <w:szCs w:val="24"/>
-        </w:rPr>
-        <w:t xml:space="preserve"> Odometry / Road Runner by Harsh Desai.</w:t>
-      </w:r>
-    </w:p>
-    <w:p>
-      <w:pPr>
-        <w:numPr>
-          <w:ilvl w:val="1"/>
-          <w:numId w:val="3"/>
-        </w:numPr>
-        <w:spacing w:line="360" w:lineRule="auto"/>
-        <w:rPr>
-          <w:rFonts w:ascii="Book Antiqua" w:eastAsia="Book Antiqua" w:hAnsi="Book Antiqua" w:cs="Book Antiqua"/>
-          <w:sz w:val="24"/>
-          <w:szCs w:val="24"/>
-        </w:rPr>
-      </w:pPr>
-      <w:r>
-        <w:rPr>
-          <w:rFonts w:ascii="Book Antiqua" w:eastAsia="Book Antiqua" w:hAnsi="Book Antiqua" w:cs="Book Antiqua"/>
-          <w:sz w:val="24"/>
-          <w:szCs w:val="24"/>
-        </w:rPr>
-        <w:t xml:space="preserve"> Arm Mechanism by Srilakshminath Madasu.</w:t>
-      </w:r>
-    </w:p>
-    <w:p>
-      <w:pPr>
-        <w:numPr>
-          <w:ilvl w:val="1"/>
-          <w:numId w:val="3"/>
-        </w:numPr>
-        <w:spacing w:line="360" w:lineRule="auto"/>
-        <w:rPr>
-          <w:rFonts w:ascii="Book Antiqua" w:eastAsia="Book Antiqua" w:hAnsi="Book Antiqua" w:cs="Book Antiqua"/>
-          <w:sz w:val="24"/>
-          <w:szCs w:val="24"/>
-        </w:rPr>
-      </w:pPr>
-      <w:r>
-        <w:rPr>
-          <w:rFonts w:ascii="Book Antiqua" w:eastAsia="Book Antiqua" w:hAnsi="Book Antiqua" w:cs="Book Antiqua"/>
-          <w:sz w:val="24"/>
-          <w:szCs w:val="24"/>
-        </w:rPr>
-        <w:t xml:space="preserve"> Intake/Outtake Transfer Mechanism by Kavin Shankaran.</w:t>
-      </w:r>
-    </w:p>
-    <w:p>
-      <w:pPr>
-        <w:numPr>
-          <w:ilvl w:val="1"/>
-          <w:numId w:val="3"/>
-        </w:numPr>
-        <w:spacing w:line="360" w:lineRule="auto"/>
-        <w:rPr>
-          <w:rFonts w:ascii="Book Antiqua" w:eastAsia="Book Antiqua" w:hAnsi="Book Antiqua" w:cs="Book Antiqua"/>
-          <w:sz w:val="24"/>
-          <w:szCs w:val="24"/>
-        </w:rPr>
-      </w:pPr>
-      <w:r>
-        <w:rPr>
-          <w:rFonts w:ascii="Book Antiqua" w:eastAsia="Book Antiqua" w:hAnsi="Book Antiqua" w:cs="Book Antiqua"/>
-          <w:sz w:val="24"/>
-          <w:szCs w:val="24"/>
-        </w:rPr>
-        <w:t xml:space="preserve">Easy </w:t>
-      </w:r>
-      <w:r>
-        <w:rPr>
-          <w:rFonts w:ascii="Book Antiqua" w:eastAsia="Book Antiqua" w:hAnsi="Book Antiqua" w:cs="Book Antiqua"/>
-          <w:sz w:val="24"/>
-          <w:szCs w:val="24"/>
-        </w:rPr>
-        <w:t>OpenCV</w:t>
-      </w:r>
-      <w:r>
-        <w:rPr>
-          <w:rFonts w:ascii="Book Antiqua" w:eastAsia="Book Antiqua" w:hAnsi="Book Antiqua" w:cs="Book Antiqua"/>
-          <w:sz w:val="24"/>
-          <w:szCs w:val="24"/>
-        </w:rPr>
-        <w:t xml:space="preserve"> by Ajay Muthukumar.</w:t>
-      </w:r>
-      <w:r>
-        <w:rPr>
-          <w:rFonts w:ascii="Book Antiqua" w:eastAsia="Book Antiqua" w:hAnsi="Book Antiqua" w:cs="Book Antiqua"/>
-          <w:b/>
-          <w:sz w:val="24"/>
-          <w:szCs w:val="24"/>
-        </w:rPr>
-        <w:tab/>
-      </w:r>
-    </w:p>
-    <w:p>
-      <w:pPr>
+        <w:ind w:left="720"/>
+        <w:rPr>
+          <w:rFonts w:ascii="Book Antiqua" w:hAnsi="Book Antiqua"/>
+          <w:sz w:val="24"/>
+          <w:szCs w:val="24"/>
+        </w:rPr>
+      </w:pPr>
+      <w:r>
+        <w:rPr>
+          <w:rFonts w:ascii="Book Antiqua" w:hAnsi="Book Antiqua"/>
+          <w:sz w:val="24"/>
+          <w:szCs w:val="24"/>
+        </w:rPr>
+        <w:t>Arm Mechanism by Srilakshminath Madasu.</w:t>
+      </w:r>
+    </w:p>
+    <w:p>
+      <w:pPr>
+        <w:pStyle w:val="ListParagraph"/>
         <w:numPr>
           <w:ilvl w:val="0"/>
-          <w:numId w:val="1"/>
+          <w:numId w:val="11"/>
         </w:numPr>
         <w:spacing w:line="360" w:lineRule="auto"/>
-        <w:rPr>
-          <w:rFonts w:ascii="Book Antiqua" w:eastAsia="Book Antiqua" w:hAnsi="Book Antiqua" w:cs="Book Antiqua"/>
-          <w:b/>
-          <w:sz w:val="24"/>
-          <w:szCs w:val="24"/>
-        </w:rPr>
-      </w:pPr>
+        <w:ind w:left="720"/>
+        <w:rPr>
+          <w:rFonts w:ascii="Book Antiqua" w:hAnsi="Book Antiqua"/>
+          <w:sz w:val="24"/>
+          <w:szCs w:val="24"/>
+        </w:rPr>
+      </w:pPr>
+      <w:r>
+        <w:rPr>
+          <w:rFonts w:ascii="Book Antiqua" w:hAnsi="Book Antiqua"/>
+          <w:sz w:val="24"/>
+          <w:szCs w:val="24"/>
+        </w:rPr>
+        <w:t>Intake/Outtake Transfer Mechanism by Kavin Shankaran.</w:t>
+      </w:r>
+    </w:p>
+    <w:p>
+      <w:pPr>
+        <w:pStyle w:val="ListParagraph"/>
+        <w:numPr>
+          <w:ilvl w:val="0"/>
+          <w:numId w:val="11"/>
+        </w:numPr>
+        <w:spacing w:line="360" w:lineRule="auto"/>
+        <w:ind w:left="720"/>
+        <w:rPr>
+          <w:rFonts w:ascii="Book Antiqua" w:hAnsi="Book Antiqua"/>
+          <w:sz w:val="24"/>
+          <w:szCs w:val="24"/>
+        </w:rPr>
+      </w:pPr>
+      <w:r>
+        <w:rPr>
+          <w:rFonts w:ascii="Book Antiqua" w:hAnsi="Book Antiqua"/>
+          <w:sz w:val="24"/>
+          <w:szCs w:val="24"/>
+        </w:rPr>
+        <w:t xml:space="preserve">Easy </w:t>
+      </w:r>
+      <w:r>
+        <w:rPr>
+          <w:rFonts w:ascii="Book Antiqua" w:hAnsi="Book Antiqua"/>
+          <w:sz w:val="24"/>
+          <w:szCs w:val="24"/>
+        </w:rPr>
+        <w:t>OpenCV</w:t>
+      </w:r>
+      <w:r>
+        <w:rPr>
+          <w:rFonts w:ascii="Book Antiqua" w:hAnsi="Book Antiqua"/>
+          <w:sz w:val="24"/>
+          <w:szCs w:val="24"/>
+        </w:rPr>
+        <w:t xml:space="preserve"> by Ajay Muthukumar.</w:t>
+      </w:r>
+      <w:r>
+        <w:rPr>
+          <w:rFonts w:ascii="Book Antiqua" w:hAnsi="Book Antiqua"/>
+          <w:sz w:val="24"/>
+          <w:szCs w:val="24"/>
+        </w:rPr>
+        <w:tab/>
+      </w:r>
+    </w:p>
+    <w:p>
+      <w:pPr>
+        <w:spacing w:line="360" w:lineRule="auto"/>
+        <w:ind w:left="360"/>
+        <w:rPr>
+          <w:rFonts w:ascii="Book Antiqua" w:eastAsia="Book Antiqua" w:hAnsi="Book Antiqua" w:cs="Book Antiqua"/>
+          <w:b/>
+          <w:sz w:val="24"/>
+          <w:szCs w:val="24"/>
+        </w:rPr>
+      </w:pPr>
+      <w:r>
+        <w:rPr>
+          <w:rFonts w:ascii="Book Antiqua" w:eastAsia="Book Antiqua" w:hAnsi="Book Antiqua" w:cs="Book Antiqua"/>
+          <w:b/>
+          <w:sz w:val="24"/>
+          <w:szCs w:val="24"/>
+        </w:rPr>
+        <w:t>11.</w:t>
+      </w:r>
       <w:r>
         <w:rPr>
           <w:rFonts w:ascii="Book Antiqua" w:eastAsia="Book Antiqua" w:hAnsi="Book Antiqua" w:cs="Book Antiqua"/>
@@ -1597,7 +2120,7 @@
       <w:lvlText w:val="%1."/>
       <w:lvlJc w:val="left"/>
       <w:pPr>
-        <w:ind w:left="2160" w:hanging="360"/>
+        <w:ind w:left="1080" w:hanging="360"/>
       </w:pPr>
       <w:rPr>
         <w:u w:val="none"/>
@@ -1609,7 +2132,7 @@
       <w:lvlText w:val="%2."/>
       <w:lvlJc w:val="left"/>
       <w:pPr>
-        <w:ind w:left="2880" w:hanging="360"/>
+        <w:ind w:left="1800" w:hanging="360"/>
       </w:pPr>
       <w:rPr>
         <w:u w:val="none"/>
@@ -1621,7 +2144,7 @@
       <w:lvlText w:val="%3."/>
       <w:lvlJc w:val="right"/>
       <w:pPr>
-        <w:ind w:left="3600" w:hanging="360"/>
+        <w:ind w:left="2520" w:hanging="360"/>
       </w:pPr>
       <w:rPr>
         <w:u w:val="none"/>
@@ -1633,7 +2156,7 @@
       <w:lvlText w:val="%4."/>
       <w:lvlJc w:val="left"/>
       <w:pPr>
-        <w:ind w:left="4320" w:hanging="360"/>
+        <w:ind w:left="3240" w:hanging="360"/>
       </w:pPr>
       <w:rPr>
         <w:u w:val="none"/>
@@ -1645,7 +2168,7 @@
       <w:lvlText w:val="%5."/>
       <w:lvlJc w:val="left"/>
       <w:pPr>
-        <w:ind w:left="5040" w:hanging="360"/>
+        <w:ind w:left="3960" w:hanging="360"/>
       </w:pPr>
       <w:rPr>
         <w:u w:val="none"/>
@@ -1657,7 +2180,7 @@
       <w:lvlText w:val="%6."/>
       <w:lvlJc w:val="right"/>
       <w:pPr>
-        <w:ind w:left="5760" w:hanging="360"/>
+        <w:ind w:left="4680" w:hanging="360"/>
       </w:pPr>
       <w:rPr>
         <w:u w:val="none"/>
@@ -1669,7 +2192,7 @@
       <w:lvlText w:val="%7."/>
       <w:lvlJc w:val="left"/>
       <w:pPr>
-        <w:ind w:left="6480" w:hanging="360"/>
+        <w:ind w:left="5400" w:hanging="360"/>
       </w:pPr>
       <w:rPr>
         <w:u w:val="none"/>
@@ -1681,7 +2204,7 @@
       <w:lvlText w:val="%8."/>
       <w:lvlJc w:val="left"/>
       <w:pPr>
-        <w:ind w:left="7200" w:hanging="360"/>
+        <w:ind w:left="6120" w:hanging="360"/>
       </w:pPr>
       <w:rPr>
         <w:u w:val="none"/>
@@ -1693,7 +2216,7 @@
       <w:lvlText w:val="%9."/>
       <w:lvlJc w:val="right"/>
       <w:pPr>
-        <w:ind w:left="7920" w:hanging="360"/>
+        <w:ind w:left="6840" w:hanging="360"/>
       </w:pPr>
       <w:rPr>
         <w:u w:val="none"/>
@@ -1701,6 +2224,119 @@
     </w:lvl>
   </w:abstractNum>
   <w:abstractNum w:abstractNumId="1" w15:restartNumberingAfterBreak="0">
+    <w:nsid w:val="0B352FEC"/>
+    <w:multiLevelType w:val="hybridMultilevel"/>
+    <w:tmpl w:val="59A20D26"/>
+    <w:lvl w:ilvl="0" w:tplc="0DA822B6">
+      <w:start w:val="1"/>
+      <w:numFmt w:val="bullet"/>
+      <w:lvlText w:val="*"/>
+      <w:lvlJc w:val="left"/>
+      <w:pPr>
+        <w:ind w:left="720" w:hanging="360"/>
+      </w:pPr>
+      <w:rPr>
+        <w:rFonts w:ascii="Wingdings 2" w:hAnsi="Wingdings 2" w:hint="default"/>
+      </w:rPr>
+    </w:lvl>
+    <w:lvl w:ilvl="1" w:tplc="04090003">
+      <w:start w:val="1"/>
+      <w:numFmt w:val="bullet"/>
+      <w:lvlText w:val="o"/>
+      <w:lvlJc w:val="left"/>
+      <w:pPr>
+        <w:ind w:left="1440" w:hanging="360"/>
+      </w:pPr>
+      <w:rPr>
+        <w:rFonts w:ascii="Courier New" w:hAnsi="Courier New" w:cs="Courier New" w:hint="default"/>
+      </w:rPr>
+    </w:lvl>
+    <w:lvl w:ilvl="2" w:tplc="04090005" w:tentative="1">
+      <w:start w:val="1"/>
+      <w:numFmt w:val="bullet"/>
+      <w:lvlText w:val=""/>
+      <w:lvlJc w:val="left"/>
+      <w:pPr>
+        <w:ind w:left="2160" w:hanging="360"/>
+      </w:pPr>
+      <w:rPr>
+        <w:rFonts w:ascii="Wingdings" w:hAnsi="Wingdings" w:hint="default"/>
+      </w:rPr>
+    </w:lvl>
+    <w:lvl w:ilvl="3" w:tplc="04090001" w:tentative="1">
+      <w:start w:val="1"/>
+      <w:numFmt w:val="bullet"/>
+      <w:lvlText w:val=""/>
+      <w:lvlJc w:val="left"/>
+      <w:pPr>
+        <w:ind w:left="2880" w:hanging="360"/>
+      </w:pPr>
+      <w:rPr>
+        <w:rFonts w:ascii="Symbol" w:hAnsi="Symbol" w:hint="default"/>
+      </w:rPr>
+    </w:lvl>
+    <w:lvl w:ilvl="4" w:tplc="04090003" w:tentative="1">
+      <w:start w:val="1"/>
+      <w:numFmt w:val="bullet"/>
+      <w:lvlText w:val="o"/>
+      <w:lvlJc w:val="left"/>
+      <w:pPr>
+        <w:ind w:left="3600" w:hanging="360"/>
+      </w:pPr>
+      <w:rPr>
+        <w:rFonts w:ascii="Courier New" w:hAnsi="Courier New" w:cs="Courier New" w:hint="default"/>
+      </w:rPr>
+    </w:lvl>
+    <w:lvl w:ilvl="5" w:tplc="04090005" w:tentative="1">
+      <w:start w:val="1"/>
+      <w:numFmt w:val="bullet"/>
+      <w:lvlText w:val=""/>
+      <w:lvlJc w:val="left"/>
+      <w:pPr>
+        <w:ind w:left="4320" w:hanging="360"/>
+      </w:pPr>
+      <w:rPr>
+        <w:rFonts w:ascii="Wingdings" w:hAnsi="Wingdings" w:hint="default"/>
+      </w:rPr>
+    </w:lvl>
+    <w:lvl w:ilvl="6" w:tplc="04090001" w:tentative="1">
+      <w:start w:val="1"/>
+      <w:numFmt w:val="bullet"/>
+      <w:lvlText w:val=""/>
+      <w:lvlJc w:val="left"/>
+      <w:pPr>
+        <w:ind w:left="5040" w:hanging="360"/>
+      </w:pPr>
+      <w:rPr>
+        <w:rFonts w:ascii="Symbol" w:hAnsi="Symbol" w:hint="default"/>
+      </w:rPr>
+    </w:lvl>
+    <w:lvl w:ilvl="7" w:tplc="04090003" w:tentative="1">
+      <w:start w:val="1"/>
+      <w:numFmt w:val="bullet"/>
+      <w:lvlText w:val="o"/>
+      <w:lvlJc w:val="left"/>
+      <w:pPr>
+        <w:ind w:left="5760" w:hanging="360"/>
+      </w:pPr>
+      <w:rPr>
+        <w:rFonts w:ascii="Courier New" w:hAnsi="Courier New" w:cs="Courier New" w:hint="default"/>
+      </w:rPr>
+    </w:lvl>
+    <w:lvl w:ilvl="8" w:tplc="04090005" w:tentative="1">
+      <w:start w:val="1"/>
+      <w:numFmt w:val="bullet"/>
+      <w:lvlText w:val=""/>
+      <w:lvlJc w:val="left"/>
+      <w:pPr>
+        <w:ind w:left="6480" w:hanging="360"/>
+      </w:pPr>
+      <w:rPr>
+        <w:rFonts w:ascii="Wingdings" w:hAnsi="Wingdings" w:hint="default"/>
+      </w:rPr>
+    </w:lvl>
+  </w:abstractNum>
+  <w:abstractNum w:abstractNumId="2" w15:restartNumberingAfterBreak="0">
     <w:nsid w:val="0D1924BD"/>
     <w:multiLevelType w:val="multilevel"/>
     <w:tmpl w:val="51E66A2C"/>
@@ -1710,7 +2346,7 @@
       <w:lvlText w:val="%1."/>
       <w:lvlJc w:val="left"/>
       <w:pPr>
-        <w:ind w:left="720" w:hanging="360"/>
+        <w:ind w:left="360" w:hanging="360"/>
       </w:pPr>
       <w:rPr>
         <w:u w:val="none"/>
@@ -1722,7 +2358,7 @@
       <w:lvlText w:val="%2."/>
       <w:lvlJc w:val="left"/>
       <w:pPr>
-        <w:ind w:left="1440" w:hanging="360"/>
+        <w:ind w:left="1080" w:hanging="360"/>
       </w:pPr>
       <w:rPr>
         <w:u w:val="none"/>
@@ -1734,7 +2370,7 @@
       <w:lvlText w:val="%3."/>
       <w:lvlJc w:val="right"/>
       <w:pPr>
-        <w:ind w:left="2160" w:hanging="360"/>
+        <w:ind w:left="1800" w:hanging="360"/>
       </w:pPr>
       <w:rPr>
         <w:u w:val="none"/>
@@ -1746,7 +2382,7 @@
       <w:lvlText w:val="%4."/>
       <w:lvlJc w:val="left"/>
       <w:pPr>
-        <w:ind w:left="2880" w:hanging="360"/>
+        <w:ind w:left="2520" w:hanging="360"/>
       </w:pPr>
       <w:rPr>
         <w:u w:val="none"/>
@@ -1758,7 +2394,7 @@
       <w:lvlText w:val="%5."/>
       <w:lvlJc w:val="left"/>
       <w:pPr>
-        <w:ind w:left="3600" w:hanging="360"/>
+        <w:ind w:left="3240" w:hanging="360"/>
       </w:pPr>
       <w:rPr>
         <w:u w:val="none"/>
@@ -1770,7 +2406,7 @@
       <w:lvlText w:val="%6."/>
       <w:lvlJc w:val="right"/>
       <w:pPr>
-        <w:ind w:left="4320" w:hanging="360"/>
+        <w:ind w:left="3960" w:hanging="360"/>
       </w:pPr>
       <w:rPr>
         <w:u w:val="none"/>
@@ -1782,7 +2418,7 @@
       <w:lvlText w:val="%7."/>
       <w:lvlJc w:val="left"/>
       <w:pPr>
-        <w:ind w:left="5040" w:hanging="360"/>
+        <w:ind w:left="4680" w:hanging="360"/>
       </w:pPr>
       <w:rPr>
         <w:u w:val="none"/>
@@ -1794,7 +2430,7 @@
       <w:lvlText w:val="%8."/>
       <w:lvlJc w:val="left"/>
       <w:pPr>
-        <w:ind w:left="5760" w:hanging="360"/>
+        <w:ind w:left="5400" w:hanging="360"/>
       </w:pPr>
       <w:rPr>
         <w:u w:val="none"/>
@@ -1806,14 +2442,353 @@
       <w:lvlText w:val="%9."/>
       <w:lvlJc w:val="right"/>
       <w:pPr>
+        <w:ind w:left="6120" w:hanging="360"/>
+      </w:pPr>
+      <w:rPr>
+        <w:u w:val="none"/>
+      </w:rPr>
+    </w:lvl>
+  </w:abstractNum>
+  <w:abstractNum w:abstractNumId="3" w15:restartNumberingAfterBreak="0">
+    <w:nsid w:val="2B272F86"/>
+    <w:multiLevelType w:val="hybridMultilevel"/>
+    <w:tmpl w:val="D834CC32"/>
+    <w:lvl w:ilvl="0" w:tplc="04090001">
+      <w:start w:val="1"/>
+      <w:numFmt w:val="bullet"/>
+      <w:lvlText w:val=""/>
+      <w:lvlJc w:val="left"/>
+      <w:pPr>
+        <w:ind w:left="2520" w:hanging="360"/>
+      </w:pPr>
+      <w:rPr>
+        <w:rFonts w:ascii="Symbol" w:hAnsi="Symbol" w:hint="default"/>
+      </w:rPr>
+    </w:lvl>
+    <w:lvl w:ilvl="1" w:tplc="04090003" w:tentative="1">
+      <w:start w:val="1"/>
+      <w:numFmt w:val="bullet"/>
+      <w:lvlText w:val="o"/>
+      <w:lvlJc w:val="left"/>
+      <w:pPr>
+        <w:ind w:left="3240" w:hanging="360"/>
+      </w:pPr>
+      <w:rPr>
+        <w:rFonts w:ascii="Courier New" w:hAnsi="Courier New" w:cs="Courier New" w:hint="default"/>
+      </w:rPr>
+    </w:lvl>
+    <w:lvl w:ilvl="2" w:tplc="04090005" w:tentative="1">
+      <w:start w:val="1"/>
+      <w:numFmt w:val="bullet"/>
+      <w:lvlText w:val=""/>
+      <w:lvlJc w:val="left"/>
+      <w:pPr>
+        <w:ind w:left="3960" w:hanging="360"/>
+      </w:pPr>
+      <w:rPr>
+        <w:rFonts w:ascii="Wingdings" w:hAnsi="Wingdings" w:hint="default"/>
+      </w:rPr>
+    </w:lvl>
+    <w:lvl w:ilvl="3" w:tplc="04090001" w:tentative="1">
+      <w:start w:val="1"/>
+      <w:numFmt w:val="bullet"/>
+      <w:lvlText w:val=""/>
+      <w:lvlJc w:val="left"/>
+      <w:pPr>
+        <w:ind w:left="4680" w:hanging="360"/>
+      </w:pPr>
+      <w:rPr>
+        <w:rFonts w:ascii="Symbol" w:hAnsi="Symbol" w:hint="default"/>
+      </w:rPr>
+    </w:lvl>
+    <w:lvl w:ilvl="4" w:tplc="04090003" w:tentative="1">
+      <w:start w:val="1"/>
+      <w:numFmt w:val="bullet"/>
+      <w:lvlText w:val="o"/>
+      <w:lvlJc w:val="left"/>
+      <w:pPr>
+        <w:ind w:left="5400" w:hanging="360"/>
+      </w:pPr>
+      <w:rPr>
+        <w:rFonts w:ascii="Courier New" w:hAnsi="Courier New" w:cs="Courier New" w:hint="default"/>
+      </w:rPr>
+    </w:lvl>
+    <w:lvl w:ilvl="5" w:tplc="04090005" w:tentative="1">
+      <w:start w:val="1"/>
+      <w:numFmt w:val="bullet"/>
+      <w:lvlText w:val=""/>
+      <w:lvlJc w:val="left"/>
+      <w:pPr>
+        <w:ind w:left="6120" w:hanging="360"/>
+      </w:pPr>
+      <w:rPr>
+        <w:rFonts w:ascii="Wingdings" w:hAnsi="Wingdings" w:hint="default"/>
+      </w:rPr>
+    </w:lvl>
+    <w:lvl w:ilvl="6" w:tplc="04090001" w:tentative="1">
+      <w:start w:val="1"/>
+      <w:numFmt w:val="bullet"/>
+      <w:lvlText w:val=""/>
+      <w:lvlJc w:val="left"/>
+      <w:pPr>
+        <w:ind w:left="6840" w:hanging="360"/>
+      </w:pPr>
+      <w:rPr>
+        <w:rFonts w:ascii="Symbol" w:hAnsi="Symbol" w:hint="default"/>
+      </w:rPr>
+    </w:lvl>
+    <w:lvl w:ilvl="7" w:tplc="04090003" w:tentative="1">
+      <w:start w:val="1"/>
+      <w:numFmt w:val="bullet"/>
+      <w:lvlText w:val="o"/>
+      <w:lvlJc w:val="left"/>
+      <w:pPr>
+        <w:ind w:left="7560" w:hanging="360"/>
+      </w:pPr>
+      <w:rPr>
+        <w:rFonts w:ascii="Courier New" w:hAnsi="Courier New" w:cs="Courier New" w:hint="default"/>
+      </w:rPr>
+    </w:lvl>
+    <w:lvl w:ilvl="8" w:tplc="04090005" w:tentative="1">
+      <w:start w:val="1"/>
+      <w:numFmt w:val="bullet"/>
+      <w:lvlText w:val=""/>
+      <w:lvlJc w:val="left"/>
+      <w:pPr>
+        <w:ind w:left="8280" w:hanging="360"/>
+      </w:pPr>
+      <w:rPr>
+        <w:rFonts w:ascii="Wingdings" w:hAnsi="Wingdings" w:hint="default"/>
+      </w:rPr>
+    </w:lvl>
+  </w:abstractNum>
+  <w:abstractNum w:abstractNumId="4" w15:restartNumberingAfterBreak="0">
+    <w:nsid w:val="31891927"/>
+    <w:multiLevelType w:val="multilevel"/>
+    <w:tmpl w:val="03844436"/>
+    <w:lvl w:ilvl="0">
+      <w:start w:val="1"/>
+      <w:numFmt w:val="bullet"/>
+      <w:lvlText w:val="●"/>
+      <w:lvlJc w:val="left"/>
+      <w:pPr>
+        <w:ind w:left="2160" w:hanging="360"/>
+      </w:pPr>
+      <w:rPr>
+        <w:u w:val="none"/>
+      </w:rPr>
+    </w:lvl>
+    <w:lvl w:ilvl="1">
+      <w:start w:val="1"/>
+      <w:numFmt w:val="bullet"/>
+      <w:lvlText w:val="*"/>
+      <w:lvlJc w:val="left"/>
+      <w:pPr>
+        <w:ind w:left="2880" w:hanging="360"/>
+      </w:pPr>
+      <w:rPr>
+        <w:rFonts w:ascii="Wingdings 2" w:hAnsi="Wingdings 2" w:hint="default"/>
+      </w:rPr>
+    </w:lvl>
+    <w:lvl w:ilvl="2">
+      <w:start w:val="1"/>
+      <w:numFmt w:val="bullet"/>
+      <w:lvlText w:val="●"/>
+      <w:lvlJc w:val="left"/>
+      <w:pPr>
+        <w:ind w:left="3600" w:hanging="360"/>
+      </w:pPr>
+      <w:rPr>
+        <w:u w:val="none"/>
+      </w:rPr>
+    </w:lvl>
+    <w:lvl w:ilvl="3">
+      <w:start w:val="1"/>
+      <w:numFmt w:val="bullet"/>
+      <w:lvlText w:val="●"/>
+      <w:lvlJc w:val="left"/>
+      <w:pPr>
+        <w:ind w:left="4320" w:hanging="360"/>
+      </w:pPr>
+      <w:rPr>
+        <w:u w:val="none"/>
+      </w:rPr>
+    </w:lvl>
+    <w:lvl w:ilvl="4">
+      <w:start w:val="1"/>
+      <w:numFmt w:val="bullet"/>
+      <w:lvlText w:val="●"/>
+      <w:lvlJc w:val="left"/>
+      <w:pPr>
+        <w:ind w:left="5040" w:hanging="360"/>
+      </w:pPr>
+      <w:rPr>
+        <w:u w:val="none"/>
+      </w:rPr>
+    </w:lvl>
+    <w:lvl w:ilvl="5">
+      <w:start w:val="1"/>
+      <w:numFmt w:val="bullet"/>
+      <w:lvlText w:val="●"/>
+      <w:lvlJc w:val="left"/>
+      <w:pPr>
+        <w:ind w:left="5760" w:hanging="360"/>
+      </w:pPr>
+      <w:rPr>
+        <w:u w:val="none"/>
+      </w:rPr>
+    </w:lvl>
+    <w:lvl w:ilvl="6">
+      <w:start w:val="1"/>
+      <w:numFmt w:val="bullet"/>
+      <w:lvlText w:val="●"/>
+      <w:lvlJc w:val="left"/>
+      <w:pPr>
         <w:ind w:left="6480" w:hanging="360"/>
       </w:pPr>
       <w:rPr>
         <w:u w:val="none"/>
       </w:rPr>
     </w:lvl>
+    <w:lvl w:ilvl="7">
+      <w:start w:val="1"/>
+      <w:numFmt w:val="bullet"/>
+      <w:lvlText w:val="●"/>
+      <w:lvlJc w:val="left"/>
+      <w:pPr>
+        <w:ind w:left="7200" w:hanging="360"/>
+      </w:pPr>
+      <w:rPr>
+        <w:u w:val="none"/>
+      </w:rPr>
+    </w:lvl>
+    <w:lvl w:ilvl="8">
+      <w:start w:val="1"/>
+      <w:numFmt w:val="bullet"/>
+      <w:lvlText w:val="●"/>
+      <w:lvlJc w:val="left"/>
+      <w:pPr>
+        <w:ind w:left="7920" w:hanging="360"/>
+      </w:pPr>
+      <w:rPr>
+        <w:u w:val="none"/>
+      </w:rPr>
+    </w:lvl>
   </w:abstractNum>
-  <w:abstractNum w:abstractNumId="2" w15:restartNumberingAfterBreak="0">
+  <w:abstractNum w:abstractNumId="5" w15:restartNumberingAfterBreak="0">
+    <w:nsid w:val="36C86358"/>
+    <w:multiLevelType w:val="hybridMultilevel"/>
+    <w:tmpl w:val="354E4B3A"/>
+    <w:lvl w:ilvl="0" w:tplc="FFFFFFFF">
+      <w:start w:val="1"/>
+      <w:numFmt w:val="bullet"/>
+      <w:lvlText w:val="*"/>
+      <w:lvlJc w:val="left"/>
+      <w:pPr>
+        <w:ind w:left="1080" w:hanging="360"/>
+      </w:pPr>
+      <w:rPr>
+        <w:rFonts w:ascii="Wingdings 2" w:hAnsi="Wingdings 2" w:hint="default"/>
+      </w:rPr>
+    </w:lvl>
+    <w:lvl w:ilvl="1" w:tplc="0DA822B6">
+      <w:start w:val="1"/>
+      <w:numFmt w:val="bullet"/>
+      <w:lvlText w:val="*"/>
+      <w:lvlJc w:val="left"/>
+      <w:pPr>
+        <w:ind w:left="1800" w:hanging="360"/>
+      </w:pPr>
+      <w:rPr>
+        <w:rFonts w:ascii="Wingdings 2" w:hAnsi="Wingdings 2" w:hint="default"/>
+      </w:rPr>
+    </w:lvl>
+    <w:lvl w:ilvl="2" w:tplc="FFFFFFFF" w:tentative="1">
+      <w:start w:val="1"/>
+      <w:numFmt w:val="bullet"/>
+      <w:lvlText w:val=""/>
+      <w:lvlJc w:val="left"/>
+      <w:pPr>
+        <w:ind w:left="2520" w:hanging="360"/>
+      </w:pPr>
+      <w:rPr>
+        <w:rFonts w:ascii="Wingdings" w:hAnsi="Wingdings" w:hint="default"/>
+      </w:rPr>
+    </w:lvl>
+    <w:lvl w:ilvl="3" w:tplc="FFFFFFFF" w:tentative="1">
+      <w:start w:val="1"/>
+      <w:numFmt w:val="bullet"/>
+      <w:lvlText w:val=""/>
+      <w:lvlJc w:val="left"/>
+      <w:pPr>
+        <w:ind w:left="3240" w:hanging="360"/>
+      </w:pPr>
+      <w:rPr>
+        <w:rFonts w:ascii="Symbol" w:hAnsi="Symbol" w:hint="default"/>
+      </w:rPr>
+    </w:lvl>
+    <w:lvl w:ilvl="4" w:tplc="FFFFFFFF" w:tentative="1">
+      <w:start w:val="1"/>
+      <w:numFmt w:val="bullet"/>
+      <w:lvlText w:val="o"/>
+      <w:lvlJc w:val="left"/>
+      <w:pPr>
+        <w:ind w:left="3960" w:hanging="360"/>
+      </w:pPr>
+      <w:rPr>
+        <w:rFonts w:ascii="Courier New" w:hAnsi="Courier New" w:cs="Courier New" w:hint="default"/>
+      </w:rPr>
+    </w:lvl>
+    <w:lvl w:ilvl="5" w:tplc="FFFFFFFF" w:tentative="1">
+      <w:start w:val="1"/>
+      <w:numFmt w:val="bullet"/>
+      <w:lvlText w:val=""/>
+      <w:lvlJc w:val="left"/>
+      <w:pPr>
+        <w:ind w:left="4680" w:hanging="360"/>
+      </w:pPr>
+      <w:rPr>
+        <w:rFonts w:ascii="Wingdings" w:hAnsi="Wingdings" w:hint="default"/>
+      </w:rPr>
+    </w:lvl>
+    <w:lvl w:ilvl="6" w:tplc="FFFFFFFF" w:tentative="1">
+      <w:start w:val="1"/>
+      <w:numFmt w:val="bullet"/>
+      <w:lvlText w:val=""/>
+      <w:lvlJc w:val="left"/>
+      <w:pPr>
+        <w:ind w:left="5400" w:hanging="360"/>
+      </w:pPr>
+      <w:rPr>
+        <w:rFonts w:ascii="Symbol" w:hAnsi="Symbol" w:hint="default"/>
+      </w:rPr>
+    </w:lvl>
+    <w:lvl w:ilvl="7" w:tplc="FFFFFFFF" w:tentative="1">
+      <w:start w:val="1"/>
+      <w:numFmt w:val="bullet"/>
+      <w:lvlText w:val="o"/>
+      <w:lvlJc w:val="left"/>
+      <w:pPr>
+        <w:ind w:left="6120" w:hanging="360"/>
+      </w:pPr>
+      <w:rPr>
+        <w:rFonts w:ascii="Courier New" w:hAnsi="Courier New" w:cs="Courier New" w:hint="default"/>
+      </w:rPr>
+    </w:lvl>
+    <w:lvl w:ilvl="8" w:tplc="FFFFFFFF" w:tentative="1">
+      <w:start w:val="1"/>
+      <w:numFmt w:val="bullet"/>
+      <w:lvlText w:val=""/>
+      <w:lvlJc w:val="left"/>
+      <w:pPr>
+        <w:ind w:left="6840" w:hanging="360"/>
+      </w:pPr>
+      <w:rPr>
+        <w:rFonts w:ascii="Wingdings" w:hAnsi="Wingdings" w:hint="default"/>
+      </w:rPr>
+    </w:lvl>
+  </w:abstractNum>
+  <w:abstractNum w:abstractNumId="6" w15:restartNumberingAfterBreak="0">
     <w:nsid w:val="37A875C8"/>
     <w:multiLevelType w:val="multilevel"/>
     <w:tmpl w:val="8F227B7A"/>
@@ -1823,7 +2798,7 @@
       <w:lvlText w:val="%1."/>
       <w:lvlJc w:val="left"/>
       <w:pPr>
-        <w:ind w:left="720" w:hanging="360"/>
+        <w:ind w:left="360" w:hanging="360"/>
       </w:pPr>
       <w:rPr>
         <w:u w:val="none"/>
@@ -1835,7 +2810,7 @@
       <w:lvlText w:val="%2."/>
       <w:lvlJc w:val="left"/>
       <w:pPr>
-        <w:ind w:left="1440" w:hanging="360"/>
+        <w:ind w:left="1080" w:hanging="360"/>
       </w:pPr>
       <w:rPr>
         <w:u w:val="none"/>
@@ -1847,7 +2822,7 @@
       <w:lvlText w:val="%3."/>
       <w:lvlJc w:val="right"/>
       <w:pPr>
-        <w:ind w:left="2160" w:hanging="360"/>
+        <w:ind w:left="1800" w:hanging="360"/>
       </w:pPr>
       <w:rPr>
         <w:u w:val="none"/>
@@ -1859,7 +2834,7 @@
       <w:lvlText w:val="%4."/>
       <w:lvlJc w:val="left"/>
       <w:pPr>
-        <w:ind w:left="2880" w:hanging="360"/>
+        <w:ind w:left="2520" w:hanging="360"/>
       </w:pPr>
       <w:rPr>
         <w:u w:val="none"/>
@@ -1871,7 +2846,7 @@
       <w:lvlText w:val="%5."/>
       <w:lvlJc w:val="left"/>
       <w:pPr>
-        <w:ind w:left="3600" w:hanging="360"/>
+        <w:ind w:left="3240" w:hanging="360"/>
       </w:pPr>
       <w:rPr>
         <w:u w:val="none"/>
@@ -1883,7 +2858,7 @@
       <w:lvlText w:val="%6."/>
       <w:lvlJc w:val="right"/>
       <w:pPr>
-        <w:ind w:left="4320" w:hanging="360"/>
+        <w:ind w:left="3960" w:hanging="360"/>
       </w:pPr>
       <w:rPr>
         <w:u w:val="none"/>
@@ -1895,7 +2870,7 @@
       <w:lvlText w:val="%7."/>
       <w:lvlJc w:val="left"/>
       <w:pPr>
-        <w:ind w:left="5040" w:hanging="360"/>
+        <w:ind w:left="4680" w:hanging="360"/>
       </w:pPr>
       <w:rPr>
         <w:u w:val="none"/>
@@ -1907,7 +2882,7 @@
       <w:lvlText w:val="%8."/>
       <w:lvlJc w:val="left"/>
       <w:pPr>
-        <w:ind w:left="5760" w:hanging="360"/>
+        <w:ind w:left="5400" w:hanging="360"/>
       </w:pPr>
       <w:rPr>
         <w:u w:val="none"/>
@@ -1919,14 +2894,127 @@
       <w:lvlText w:val="%9."/>
       <w:lvlJc w:val="right"/>
       <w:pPr>
-        <w:ind w:left="6480" w:hanging="360"/>
+        <w:ind w:left="6120" w:hanging="360"/>
       </w:pPr>
       <w:rPr>
         <w:u w:val="none"/>
       </w:rPr>
     </w:lvl>
   </w:abstractNum>
-  <w:abstractNum w:abstractNumId="3" w15:restartNumberingAfterBreak="0">
+  <w:abstractNum w:abstractNumId="7" w15:restartNumberingAfterBreak="0">
+    <w:nsid w:val="45087EEB"/>
+    <w:multiLevelType w:val="hybridMultilevel"/>
+    <w:tmpl w:val="4002153C"/>
+    <w:lvl w:ilvl="0" w:tplc="0DA822B6">
+      <w:start w:val="1"/>
+      <w:numFmt w:val="bullet"/>
+      <w:lvlText w:val="*"/>
+      <w:lvlJc w:val="left"/>
+      <w:pPr>
+        <w:ind w:left="2575" w:hanging="360"/>
+      </w:pPr>
+      <w:rPr>
+        <w:rFonts w:ascii="Wingdings 2" w:hAnsi="Wingdings 2" w:hint="default"/>
+      </w:rPr>
+    </w:lvl>
+    <w:lvl w:ilvl="1" w:tplc="04090003" w:tentative="1">
+      <w:start w:val="1"/>
+      <w:numFmt w:val="bullet"/>
+      <w:lvlText w:val="o"/>
+      <w:lvlJc w:val="left"/>
+      <w:pPr>
+        <w:ind w:left="3295" w:hanging="360"/>
+      </w:pPr>
+      <w:rPr>
+        <w:rFonts w:ascii="Courier New" w:hAnsi="Courier New" w:cs="Courier New" w:hint="default"/>
+      </w:rPr>
+    </w:lvl>
+    <w:lvl w:ilvl="2" w:tplc="04090005" w:tentative="1">
+      <w:start w:val="1"/>
+      <w:numFmt w:val="bullet"/>
+      <w:lvlText w:val=""/>
+      <w:lvlJc w:val="left"/>
+      <w:pPr>
+        <w:ind w:left="4015" w:hanging="360"/>
+      </w:pPr>
+      <w:rPr>
+        <w:rFonts w:ascii="Wingdings" w:hAnsi="Wingdings" w:hint="default"/>
+      </w:rPr>
+    </w:lvl>
+    <w:lvl w:ilvl="3" w:tplc="04090001" w:tentative="1">
+      <w:start w:val="1"/>
+      <w:numFmt w:val="bullet"/>
+      <w:lvlText w:val=""/>
+      <w:lvlJc w:val="left"/>
+      <w:pPr>
+        <w:ind w:left="4735" w:hanging="360"/>
+      </w:pPr>
+      <w:rPr>
+        <w:rFonts w:ascii="Symbol" w:hAnsi="Symbol" w:hint="default"/>
+      </w:rPr>
+    </w:lvl>
+    <w:lvl w:ilvl="4" w:tplc="04090003" w:tentative="1">
+      <w:start w:val="1"/>
+      <w:numFmt w:val="bullet"/>
+      <w:lvlText w:val="o"/>
+      <w:lvlJc w:val="left"/>
+      <w:pPr>
+        <w:ind w:left="5455" w:hanging="360"/>
+      </w:pPr>
+      <w:rPr>
+        <w:rFonts w:ascii="Courier New" w:hAnsi="Courier New" w:cs="Courier New" w:hint="default"/>
+      </w:rPr>
+    </w:lvl>
+    <w:lvl w:ilvl="5" w:tplc="04090005" w:tentative="1">
+      <w:start w:val="1"/>
+      <w:numFmt w:val="bullet"/>
+      <w:lvlText w:val=""/>
+      <w:lvlJc w:val="left"/>
+      <w:pPr>
+        <w:ind w:left="6175" w:hanging="360"/>
+      </w:pPr>
+      <w:rPr>
+        <w:rFonts w:ascii="Wingdings" w:hAnsi="Wingdings" w:hint="default"/>
+      </w:rPr>
+    </w:lvl>
+    <w:lvl w:ilvl="6" w:tplc="04090001" w:tentative="1">
+      <w:start w:val="1"/>
+      <w:numFmt w:val="bullet"/>
+      <w:lvlText w:val=""/>
+      <w:lvlJc w:val="left"/>
+      <w:pPr>
+        <w:ind w:left="6895" w:hanging="360"/>
+      </w:pPr>
+      <w:rPr>
+        <w:rFonts w:ascii="Symbol" w:hAnsi="Symbol" w:hint="default"/>
+      </w:rPr>
+    </w:lvl>
+    <w:lvl w:ilvl="7" w:tplc="04090003" w:tentative="1">
+      <w:start w:val="1"/>
+      <w:numFmt w:val="bullet"/>
+      <w:lvlText w:val="o"/>
+      <w:lvlJc w:val="left"/>
+      <w:pPr>
+        <w:ind w:left="7615" w:hanging="360"/>
+      </w:pPr>
+      <w:rPr>
+        <w:rFonts w:ascii="Courier New" w:hAnsi="Courier New" w:cs="Courier New" w:hint="default"/>
+      </w:rPr>
+    </w:lvl>
+    <w:lvl w:ilvl="8" w:tplc="04090005" w:tentative="1">
+      <w:start w:val="1"/>
+      <w:numFmt w:val="bullet"/>
+      <w:lvlText w:val=""/>
+      <w:lvlJc w:val="left"/>
+      <w:pPr>
+        <w:ind w:left="8335" w:hanging="360"/>
+      </w:pPr>
+      <w:rPr>
+        <w:rFonts w:ascii="Wingdings" w:hAnsi="Wingdings" w:hint="default"/>
+      </w:rPr>
+    </w:lvl>
+  </w:abstractNum>
+  <w:abstractNum w:abstractNumId="8" w15:restartNumberingAfterBreak="0">
     <w:nsid w:val="5E187E10"/>
     <w:multiLevelType w:val="multilevel"/>
     <w:tmpl w:val="0E0AE8CC"/>
@@ -2039,7 +3127,209 @@
       </w:rPr>
     </w:lvl>
   </w:abstractNum>
-  <w:abstractNum w:abstractNumId="4" w15:restartNumberingAfterBreak="0">
+  <w:abstractNum w:abstractNumId="9" w15:restartNumberingAfterBreak="0">
+    <w:nsid w:val="62AC2FF0"/>
+    <w:multiLevelType w:val="hybridMultilevel"/>
+    <w:tmpl w:val="AA5639A4"/>
+    <w:lvl w:ilvl="0" w:tplc="0DA822B6">
+      <w:start w:val="1"/>
+      <w:numFmt w:val="bullet"/>
+      <w:lvlText w:val="*"/>
+      <w:lvlJc w:val="left"/>
+      <w:pPr>
+        <w:ind w:left="1080" w:hanging="360"/>
+      </w:pPr>
+      <w:rPr>
+        <w:rFonts w:ascii="Wingdings 2" w:hAnsi="Wingdings 2" w:hint="default"/>
+      </w:rPr>
+    </w:lvl>
+    <w:lvl w:ilvl="1" w:tplc="04090003" w:tentative="1">
+      <w:start w:val="1"/>
+      <w:numFmt w:val="bullet"/>
+      <w:lvlText w:val="o"/>
+      <w:lvlJc w:val="left"/>
+      <w:pPr>
+        <w:ind w:left="1800" w:hanging="360"/>
+      </w:pPr>
+      <w:rPr>
+        <w:rFonts w:ascii="Courier New" w:hAnsi="Courier New" w:cs="Courier New" w:hint="default"/>
+      </w:rPr>
+    </w:lvl>
+    <w:lvl w:ilvl="2" w:tplc="04090005" w:tentative="1">
+      <w:start w:val="1"/>
+      <w:numFmt w:val="bullet"/>
+      <w:lvlText w:val=""/>
+      <w:lvlJc w:val="left"/>
+      <w:pPr>
+        <w:ind w:left="2520" w:hanging="360"/>
+      </w:pPr>
+      <w:rPr>
+        <w:rFonts w:ascii="Wingdings" w:hAnsi="Wingdings" w:hint="default"/>
+      </w:rPr>
+    </w:lvl>
+    <w:lvl w:ilvl="3" w:tplc="04090001" w:tentative="1">
+      <w:start w:val="1"/>
+      <w:numFmt w:val="bullet"/>
+      <w:lvlText w:val=""/>
+      <w:lvlJc w:val="left"/>
+      <w:pPr>
+        <w:ind w:left="3240" w:hanging="360"/>
+      </w:pPr>
+      <w:rPr>
+        <w:rFonts w:ascii="Symbol" w:hAnsi="Symbol" w:hint="default"/>
+      </w:rPr>
+    </w:lvl>
+    <w:lvl w:ilvl="4" w:tplc="04090003" w:tentative="1">
+      <w:start w:val="1"/>
+      <w:numFmt w:val="bullet"/>
+      <w:lvlText w:val="o"/>
+      <w:lvlJc w:val="left"/>
+      <w:pPr>
+        <w:ind w:left="3960" w:hanging="360"/>
+      </w:pPr>
+      <w:rPr>
+        <w:rFonts w:ascii="Courier New" w:hAnsi="Courier New" w:cs="Courier New" w:hint="default"/>
+      </w:rPr>
+    </w:lvl>
+    <w:lvl w:ilvl="5" w:tplc="04090005" w:tentative="1">
+      <w:start w:val="1"/>
+      <w:numFmt w:val="bullet"/>
+      <w:lvlText w:val=""/>
+      <w:lvlJc w:val="left"/>
+      <w:pPr>
+        <w:ind w:left="4680" w:hanging="360"/>
+      </w:pPr>
+      <w:rPr>
+        <w:rFonts w:ascii="Wingdings" w:hAnsi="Wingdings" w:hint="default"/>
+      </w:rPr>
+    </w:lvl>
+    <w:lvl w:ilvl="6" w:tplc="04090001" w:tentative="1">
+      <w:start w:val="1"/>
+      <w:numFmt w:val="bullet"/>
+      <w:lvlText w:val=""/>
+      <w:lvlJc w:val="left"/>
+      <w:pPr>
+        <w:ind w:left="5400" w:hanging="360"/>
+      </w:pPr>
+      <w:rPr>
+        <w:rFonts w:ascii="Symbol" w:hAnsi="Symbol" w:hint="default"/>
+      </w:rPr>
+    </w:lvl>
+    <w:lvl w:ilvl="7" w:tplc="04090003" w:tentative="1">
+      <w:start w:val="1"/>
+      <w:numFmt w:val="bullet"/>
+      <w:lvlText w:val="o"/>
+      <w:lvlJc w:val="left"/>
+      <w:pPr>
+        <w:ind w:left="6120" w:hanging="360"/>
+      </w:pPr>
+      <w:rPr>
+        <w:rFonts w:ascii="Courier New" w:hAnsi="Courier New" w:cs="Courier New" w:hint="default"/>
+      </w:rPr>
+    </w:lvl>
+    <w:lvl w:ilvl="8" w:tplc="04090005" w:tentative="1">
+      <w:start w:val="1"/>
+      <w:numFmt w:val="bullet"/>
+      <w:lvlText w:val=""/>
+      <w:lvlJc w:val="left"/>
+      <w:pPr>
+        <w:ind w:left="6840" w:hanging="360"/>
+      </w:pPr>
+      <w:rPr>
+        <w:rFonts w:ascii="Wingdings" w:hAnsi="Wingdings" w:hint="default"/>
+      </w:rPr>
+    </w:lvl>
+  </w:abstractNum>
+  <w:abstractNum w:abstractNumId="10" w15:restartNumberingAfterBreak="0">
+    <w:nsid w:val="673A5A9A"/>
+    <w:multiLevelType w:val="hybridMultilevel"/>
+    <w:tmpl w:val="487AF824"/>
+    <w:lvl w:ilvl="0" w:tplc="A84C1FAA">
+      <w:start w:val="10"/>
+      <w:numFmt w:val="decimal"/>
+      <w:lvlText w:val="%1."/>
+      <w:lvlJc w:val="left"/>
+      <w:pPr>
+        <w:ind w:left="720" w:hanging="360"/>
+      </w:pPr>
+      <w:rPr>
+        <w:rFonts w:hint="default"/>
+      </w:rPr>
+    </w:lvl>
+    <w:lvl w:ilvl="1" w:tplc="04090019" w:tentative="1">
+      <w:start w:val="1"/>
+      <w:numFmt w:val="lowerLetter"/>
+      <w:lvlText w:val="%2."/>
+      <w:lvlJc w:val="left"/>
+      <w:pPr>
+        <w:ind w:left="1440" w:hanging="360"/>
+      </w:pPr>
+    </w:lvl>
+    <w:lvl w:ilvl="2" w:tplc="0409001B" w:tentative="1">
+      <w:start w:val="1"/>
+      <w:numFmt w:val="lowerRoman"/>
+      <w:lvlText w:val="%3."/>
+      <w:lvlJc w:val="right"/>
+      <w:pPr>
+        <w:ind w:left="2160" w:hanging="180"/>
+      </w:pPr>
+    </w:lvl>
+    <w:lvl w:ilvl="3" w:tplc="0409000F" w:tentative="1">
+      <w:start w:val="1"/>
+      <w:numFmt w:val="decimal"/>
+      <w:lvlText w:val="%4."/>
+      <w:lvlJc w:val="left"/>
+      <w:pPr>
+        <w:ind w:left="2880" w:hanging="360"/>
+      </w:pPr>
+    </w:lvl>
+    <w:lvl w:ilvl="4" w:tplc="04090019" w:tentative="1">
+      <w:start w:val="1"/>
+      <w:numFmt w:val="lowerLetter"/>
+      <w:lvlText w:val="%5."/>
+      <w:lvlJc w:val="left"/>
+      <w:pPr>
+        <w:ind w:left="3600" w:hanging="360"/>
+      </w:pPr>
+    </w:lvl>
+    <w:lvl w:ilvl="5" w:tplc="0409001B" w:tentative="1">
+      <w:start w:val="1"/>
+      <w:numFmt w:val="lowerRoman"/>
+      <w:lvlText w:val="%6."/>
+      <w:lvlJc w:val="right"/>
+      <w:pPr>
+        <w:ind w:left="4320" w:hanging="180"/>
+      </w:pPr>
+    </w:lvl>
+    <w:lvl w:ilvl="6" w:tplc="0409000F" w:tentative="1">
+      <w:start w:val="1"/>
+      <w:numFmt w:val="decimal"/>
+      <w:lvlText w:val="%7."/>
+      <w:lvlJc w:val="left"/>
+      <w:pPr>
+        <w:ind w:left="5040" w:hanging="360"/>
+      </w:pPr>
+    </w:lvl>
+    <w:lvl w:ilvl="7" w:tplc="04090019" w:tentative="1">
+      <w:start w:val="1"/>
+      <w:numFmt w:val="lowerLetter"/>
+      <w:lvlText w:val="%8."/>
+      <w:lvlJc w:val="left"/>
+      <w:pPr>
+        <w:ind w:left="5760" w:hanging="360"/>
+      </w:pPr>
+    </w:lvl>
+    <w:lvl w:ilvl="8" w:tplc="0409001B" w:tentative="1">
+      <w:start w:val="1"/>
+      <w:numFmt w:val="lowerRoman"/>
+      <w:lvlText w:val="%9."/>
+      <w:lvlJc w:val="right"/>
+      <w:pPr>
+        <w:ind w:left="6480" w:hanging="180"/>
+      </w:pPr>
+    </w:lvl>
+  </w:abstractNum>
+  <w:abstractNum w:abstractNumId="11" w15:restartNumberingAfterBreak="0">
     <w:nsid w:val="74E1233C"/>
     <w:multiLevelType w:val="multilevel"/>
     <w:tmpl w:val="F8E86740"/>
@@ -2152,7 +3442,7 @@
       </w:rPr>
     </w:lvl>
   </w:abstractNum>
-  <w:abstractNum w:abstractNumId="5" w15:restartNumberingAfterBreak="0">
+  <w:abstractNum w:abstractNumId="12" w15:restartNumberingAfterBreak="0">
     <w:nsid w:val="76764D7C"/>
     <w:multiLevelType w:val="multilevel"/>
     <w:tmpl w:val="822EAC02"/>
@@ -2265,23 +3555,252 @@
       </w:rPr>
     </w:lvl>
   </w:abstractNum>
+  <w:abstractNum w:abstractNumId="13" w15:restartNumberingAfterBreak="0">
+    <w:nsid w:val="7A8E5FE6"/>
+    <w:multiLevelType w:val="multilevel"/>
+    <w:tmpl w:val="05C24992"/>
+    <w:lvl w:ilvl="0">
+      <w:start w:val="1"/>
+      <w:numFmt w:val="lowerLetter"/>
+      <w:lvlText w:val="%1."/>
+      <w:lvlJc w:val="left"/>
+      <w:pPr>
+        <w:ind w:left="360" w:hanging="360"/>
+      </w:pPr>
+      <w:rPr>
+        <w:u w:val="none"/>
+      </w:rPr>
+    </w:lvl>
+    <w:lvl w:ilvl="1">
+      <w:start w:val="1"/>
+      <w:numFmt w:val="lowerLetter"/>
+      <w:lvlText w:val="%2."/>
+      <w:lvlJc w:val="left"/>
+      <w:pPr>
+        <w:ind w:left="1080" w:hanging="360"/>
+      </w:pPr>
+      <w:rPr>
+        <w:u w:val="none"/>
+      </w:rPr>
+    </w:lvl>
+    <w:lvl w:ilvl="2">
+      <w:start w:val="1"/>
+      <w:numFmt w:val="lowerRoman"/>
+      <w:lvlText w:val="%3."/>
+      <w:lvlJc w:val="right"/>
+      <w:pPr>
+        <w:ind w:left="1800" w:hanging="360"/>
+      </w:pPr>
+      <w:rPr>
+        <w:u w:val="none"/>
+      </w:rPr>
+    </w:lvl>
+    <w:lvl w:ilvl="3">
+      <w:start w:val="1"/>
+      <w:numFmt w:val="decimal"/>
+      <w:lvlText w:val="%4."/>
+      <w:lvlJc w:val="left"/>
+      <w:pPr>
+        <w:ind w:left="2520" w:hanging="360"/>
+      </w:pPr>
+      <w:rPr>
+        <w:u w:val="none"/>
+      </w:rPr>
+    </w:lvl>
+    <w:lvl w:ilvl="4">
+      <w:start w:val="1"/>
+      <w:numFmt w:val="lowerLetter"/>
+      <w:lvlText w:val="%5."/>
+      <w:lvlJc w:val="left"/>
+      <w:pPr>
+        <w:ind w:left="3240" w:hanging="360"/>
+      </w:pPr>
+      <w:rPr>
+        <w:u w:val="none"/>
+      </w:rPr>
+    </w:lvl>
+    <w:lvl w:ilvl="5">
+      <w:start w:val="1"/>
+      <w:numFmt w:val="lowerRoman"/>
+      <w:lvlText w:val="%6."/>
+      <w:lvlJc w:val="right"/>
+      <w:pPr>
+        <w:ind w:left="3960" w:hanging="360"/>
+      </w:pPr>
+      <w:rPr>
+        <w:u w:val="none"/>
+      </w:rPr>
+    </w:lvl>
+    <w:lvl w:ilvl="6">
+      <w:start w:val="1"/>
+      <w:numFmt w:val="decimal"/>
+      <w:lvlText w:val="%7."/>
+      <w:lvlJc w:val="left"/>
+      <w:pPr>
+        <w:ind w:left="4680" w:hanging="360"/>
+      </w:pPr>
+      <w:rPr>
+        <w:u w:val="none"/>
+      </w:rPr>
+    </w:lvl>
+    <w:lvl w:ilvl="7">
+      <w:start w:val="1"/>
+      <w:numFmt w:val="lowerLetter"/>
+      <w:lvlText w:val="%8."/>
+      <w:lvlJc w:val="left"/>
+      <w:pPr>
+        <w:ind w:left="5400" w:hanging="360"/>
+      </w:pPr>
+      <w:rPr>
+        <w:u w:val="none"/>
+      </w:rPr>
+    </w:lvl>
+    <w:lvl w:ilvl="8">
+      <w:start w:val="1"/>
+      <w:numFmt w:val="lowerRoman"/>
+      <w:lvlText w:val="%9."/>
+      <w:lvlJc w:val="right"/>
+      <w:pPr>
+        <w:ind w:left="6120" w:hanging="360"/>
+      </w:pPr>
+      <w:rPr>
+        <w:u w:val="none"/>
+      </w:rPr>
+    </w:lvl>
+  </w:abstractNum>
+  <w:abstractNum w:abstractNumId="14" w15:restartNumberingAfterBreak="0">
+    <w:nsid w:val="7ED468CC"/>
+    <w:multiLevelType w:val="hybridMultilevel"/>
+    <w:tmpl w:val="FD204FA8"/>
+    <w:lvl w:ilvl="0" w:tplc="0409000F">
+      <w:start w:val="3"/>
+      <w:numFmt w:val="decimal"/>
+      <w:lvlText w:val="%1."/>
+      <w:lvlJc w:val="left"/>
+      <w:pPr>
+        <w:ind w:left="720" w:hanging="360"/>
+      </w:pPr>
+      <w:rPr>
+        <w:rFonts w:hint="default"/>
+      </w:rPr>
+    </w:lvl>
+    <w:lvl w:ilvl="1" w:tplc="04090019" w:tentative="1">
+      <w:start w:val="1"/>
+      <w:numFmt w:val="lowerLetter"/>
+      <w:lvlText w:val="%2."/>
+      <w:lvlJc w:val="left"/>
+      <w:pPr>
+        <w:ind w:left="1440" w:hanging="360"/>
+      </w:pPr>
+    </w:lvl>
+    <w:lvl w:ilvl="2" w:tplc="0409001B" w:tentative="1">
+      <w:start w:val="1"/>
+      <w:numFmt w:val="lowerRoman"/>
+      <w:lvlText w:val="%3."/>
+      <w:lvlJc w:val="right"/>
+      <w:pPr>
+        <w:ind w:left="2160" w:hanging="180"/>
+      </w:pPr>
+    </w:lvl>
+    <w:lvl w:ilvl="3" w:tplc="0409000F" w:tentative="1">
+      <w:start w:val="1"/>
+      <w:numFmt w:val="decimal"/>
+      <w:lvlText w:val="%4."/>
+      <w:lvlJc w:val="left"/>
+      <w:pPr>
+        <w:ind w:left="2880" w:hanging="360"/>
+      </w:pPr>
+    </w:lvl>
+    <w:lvl w:ilvl="4" w:tplc="04090019" w:tentative="1">
+      <w:start w:val="1"/>
+      <w:numFmt w:val="lowerLetter"/>
+      <w:lvlText w:val="%5."/>
+      <w:lvlJc w:val="left"/>
+      <w:pPr>
+        <w:ind w:left="3600" w:hanging="360"/>
+      </w:pPr>
+    </w:lvl>
+    <w:lvl w:ilvl="5" w:tplc="0409001B" w:tentative="1">
+      <w:start w:val="1"/>
+      <w:numFmt w:val="lowerRoman"/>
+      <w:lvlText w:val="%6."/>
+      <w:lvlJc w:val="right"/>
+      <w:pPr>
+        <w:ind w:left="4320" w:hanging="180"/>
+      </w:pPr>
+    </w:lvl>
+    <w:lvl w:ilvl="6" w:tplc="0409000F" w:tentative="1">
+      <w:start w:val="1"/>
+      <w:numFmt w:val="decimal"/>
+      <w:lvlText w:val="%7."/>
+      <w:lvlJc w:val="left"/>
+      <w:pPr>
+        <w:ind w:left="5040" w:hanging="360"/>
+      </w:pPr>
+    </w:lvl>
+    <w:lvl w:ilvl="7" w:tplc="04090019" w:tentative="1">
+      <w:start w:val="1"/>
+      <w:numFmt w:val="lowerLetter"/>
+      <w:lvlText w:val="%8."/>
+      <w:lvlJc w:val="left"/>
+      <w:pPr>
+        <w:ind w:left="5760" w:hanging="360"/>
+      </w:pPr>
+    </w:lvl>
+    <w:lvl w:ilvl="8" w:tplc="0409001B" w:tentative="1">
+      <w:start w:val="1"/>
+      <w:numFmt w:val="lowerRoman"/>
+      <w:lvlText w:val="%9."/>
+      <w:lvlJc w:val="right"/>
+      <w:pPr>
+        <w:ind w:left="6480" w:hanging="180"/>
+      </w:pPr>
+    </w:lvl>
+  </w:abstractNum>
   <w:num w:numId="1" w16cid:durableId="2122528937">
-    <w:abstractNumId w:val="4"/>
+    <w:abstractNumId w:val="11"/>
   </w:num>
   <w:num w:numId="2" w16cid:durableId="746806164">
-    <w:abstractNumId w:val="3"/>
+    <w:abstractNumId w:val="8"/>
   </w:num>
   <w:num w:numId="3" w16cid:durableId="1205559897">
-    <w:abstractNumId w:val="5"/>
+    <w:abstractNumId w:val="12"/>
   </w:num>
   <w:num w:numId="4" w16cid:durableId="1635600058">
-    <w:abstractNumId w:val="2"/>
+    <w:abstractNumId w:val="6"/>
   </w:num>
   <w:num w:numId="5" w16cid:durableId="1540582914">
-    <w:abstractNumId w:val="1"/>
+    <w:abstractNumId w:val="2"/>
   </w:num>
   <w:num w:numId="6" w16cid:durableId="1802730185">
     <w:abstractNumId w:val="0"/>
+  </w:num>
+  <w:num w:numId="7" w16cid:durableId="1324967803">
+    <w:abstractNumId w:val="3"/>
+  </w:num>
+  <w:num w:numId="8" w16cid:durableId="411662203">
+    <w:abstractNumId w:val="4"/>
+  </w:num>
+  <w:num w:numId="9" w16cid:durableId="741099039">
+    <w:abstractNumId w:val="7"/>
+  </w:num>
+  <w:num w:numId="10" w16cid:durableId="1603220780">
+    <w:abstractNumId w:val="1"/>
+  </w:num>
+  <w:num w:numId="11" w16cid:durableId="2103335982">
+    <w:abstractNumId w:val="5"/>
+  </w:num>
+  <w:num w:numId="12" w16cid:durableId="1801682481">
+    <w:abstractNumId w:val="9"/>
+  </w:num>
+  <w:num w:numId="13" w16cid:durableId="1040940180">
+    <w:abstractNumId w:val="13"/>
+  </w:num>
+  <w:num w:numId="14" w16cid:durableId="474951682">
+    <w:abstractNumId w:val="14"/>
+  </w:num>
+  <w:num w:numId="15" w16cid:durableId="1529879058">
+    <w:abstractNumId w:val="10"/>
   </w:num>
 </w:numbering>
 </file>
@@ -2858,6 +4377,17 @@
       <w:szCs w:val="30"/>
     </w:rPr>
   </w:style>
+  <w:style w:type="paragraph" w:styleId="ListParagraph">
+    <w:name w:val="List Paragraph"/>
+    <w:basedOn w:val="Normal"/>
+    <w:uiPriority w:val="34"/>
+    <w:qFormat/>
+    <w:rsid w:val="00AD0146"/>
+    <w:pPr>
+      <w:ind w:left="720"/>
+      <w:contextualSpacing/>
+    </w:pPr>
+  </w:style>
 </w:styles>
 </file>
 

</xml_diff>